<commit_message>
Updated color palette for Nekton
</commit_message>
<xml_diff>
--- a/Nekton/output/SEACAR_Nekton_SpeciesRichness.docx
+++ b/Nekton/output/SEACAR_Nekton_SpeciesRichness.docx
@@ -57,13 +57,13 @@
         <w:t xml:space="preserve"> </w:t>
       </w:r>
       <w:r>
-        <w:t xml:space="preserve">30</w:t>
+        <w:t xml:space="preserve">19</w:t>
       </w:r>
       <w:r>
         <w:t xml:space="preserve"> </w:t>
       </w:r>
       <w:r>
-        <w:t xml:space="preserve">March,</w:t>
+        <w:t xml:space="preserve">April,</w:t>
       </w:r>
       <w:r>
         <w:t xml:space="preserve"> </w:t>
@@ -291,9 +291,22 @@
         </w:rPr>
         <w:t xml:space="preserve">(lubridate)</w:t>
       </w:r>
-      <w:r>
-        <w:br/>
-      </w:r>
+    </w:p>
+    <w:p>
+      <w:pPr>
+        <w:pStyle w:val="SourceCode"/>
+      </w:pPr>
+      <w:r>
+        <w:rPr>
+          <w:rStyle w:val="VerbatimChar"/>
+        </w:rPr>
+        <w:t xml:space="preserve">## Warning: package 'lubridate' was built under R version 4.1.2</w:t>
+      </w:r>
+    </w:p>
+    <w:p>
+      <w:pPr>
+        <w:pStyle w:val="SourceCode"/>
+      </w:pPr>
       <w:r>
         <w:rPr>
           <w:rStyle w:val="FunctionTok"/>
@@ -336,9 +349,22 @@
         </w:rPr>
         <w:t xml:space="preserve">(tidyr)</w:t>
       </w:r>
-      <w:r>
-        <w:br/>
-      </w:r>
+    </w:p>
+    <w:p>
+      <w:pPr>
+        <w:pStyle w:val="SourceCode"/>
+      </w:pPr>
+      <w:r>
+        <w:rPr>
+          <w:rStyle w:val="VerbatimChar"/>
+        </w:rPr>
+        <w:t xml:space="preserve">## Warning: package 'tidyr' was built under R version 4.1.2</w:t>
+      </w:r>
+    </w:p>
+    <w:p>
+      <w:pPr>
+        <w:pStyle w:val="SourceCode"/>
+      </w:pPr>
       <w:r>
         <w:rPr>
           <w:rStyle w:val="FunctionTok"/>
@@ -7073,6 +7099,159 @@
         <w:rPr>
           <w:rStyle w:val="CommentTok"/>
         </w:rPr>
+        <w:t xml:space="preserve"># Color palette for SEACAR</w:t>
+      </w:r>
+      <w:r>
+        <w:br/>
+      </w:r>
+      <w:r>
+        <w:rPr>
+          <w:rStyle w:val="NormalTok"/>
+        </w:rPr>
+        <w:t xml:space="preserve">color_palette </w:t>
+      </w:r>
+      <w:r>
+        <w:rPr>
+          <w:rStyle w:val="OtherTok"/>
+        </w:rPr>
+        <w:t xml:space="preserve">&lt;-</w:t>
+      </w:r>
+      <w:r>
+        <w:rPr>
+          <w:rStyle w:val="NormalTok"/>
+        </w:rPr>
+        <w:t xml:space="preserve"> </w:t>
+      </w:r>
+      <w:r>
+        <w:rPr>
+          <w:rStyle w:val="FunctionTok"/>
+        </w:rPr>
+        <w:t xml:space="preserve">c</w:t>
+      </w:r>
+      <w:r>
+        <w:rPr>
+          <w:rStyle w:val="NormalTok"/>
+        </w:rPr>
+        <w:t xml:space="preserve">(</w:t>
+      </w:r>
+      <w:r>
+        <w:rPr>
+          <w:rStyle w:val="StringTok"/>
+        </w:rPr>
+        <w:t xml:space="preserve">"#005396"</w:t>
+      </w:r>
+      <w:r>
+        <w:rPr>
+          <w:rStyle w:val="NormalTok"/>
+        </w:rPr>
+        <w:t xml:space="preserve">, </w:t>
+      </w:r>
+      <w:r>
+        <w:rPr>
+          <w:rStyle w:val="StringTok"/>
+        </w:rPr>
+        <w:t xml:space="preserve">"#0088B1"</w:t>
+      </w:r>
+      <w:r>
+        <w:rPr>
+          <w:rStyle w:val="NormalTok"/>
+        </w:rPr>
+        <w:t xml:space="preserve">, </w:t>
+      </w:r>
+      <w:r>
+        <w:rPr>
+          <w:rStyle w:val="StringTok"/>
+        </w:rPr>
+        <w:t xml:space="preserve">"#00ADAE"</w:t>
+      </w:r>
+      <w:r>
+        <w:rPr>
+          <w:rStyle w:val="NormalTok"/>
+        </w:rPr>
+        <w:t xml:space="preserve">, </w:t>
+      </w:r>
+      <w:r>
+        <w:rPr>
+          <w:rStyle w:val="StringTok"/>
+        </w:rPr>
+        <w:t xml:space="preserve">"#65CCB3"</w:t>
+      </w:r>
+      <w:r>
+        <w:rPr>
+          <w:rStyle w:val="NormalTok"/>
+        </w:rPr>
+        <w:t xml:space="preserve">, </w:t>
+      </w:r>
+      <w:r>
+        <w:rPr>
+          <w:rStyle w:val="StringTok"/>
+        </w:rPr>
+        <w:t xml:space="preserve">"#AEE4C1"</w:t>
+      </w:r>
+      <w:r>
+        <w:rPr>
+          <w:rStyle w:val="NormalTok"/>
+        </w:rPr>
+        <w:t xml:space="preserve">, </w:t>
+      </w:r>
+      <w:r>
+        <w:rPr>
+          <w:rStyle w:val="StringTok"/>
+        </w:rPr>
+        <w:t xml:space="preserve">"#FDEBA8"</w:t>
+      </w:r>
+      <w:r>
+        <w:rPr>
+          <w:rStyle w:val="NormalTok"/>
+        </w:rPr>
+        <w:t xml:space="preserve">, </w:t>
+      </w:r>
+      <w:r>
+        <w:rPr>
+          <w:rStyle w:val="StringTok"/>
+        </w:rPr>
+        <w:t xml:space="preserve">"#F8CD6D"</w:t>
+      </w:r>
+      <w:r>
+        <w:rPr>
+          <w:rStyle w:val="NormalTok"/>
+        </w:rPr>
+        <w:t xml:space="preserve">, </w:t>
+      </w:r>
+      <w:r>
+        <w:rPr>
+          <w:rStyle w:val="StringTok"/>
+        </w:rPr>
+        <w:t xml:space="preserve">"#F5A800"</w:t>
+      </w:r>
+      <w:r>
+        <w:rPr>
+          <w:rStyle w:val="NormalTok"/>
+        </w:rPr>
+        <w:t xml:space="preserve">, </w:t>
+      </w:r>
+      <w:r>
+        <w:rPr>
+          <w:rStyle w:val="StringTok"/>
+        </w:rPr>
+        <w:t xml:space="preserve">"#F17B00"</w:t>
+      </w:r>
+      <w:r>
+        <w:rPr>
+          <w:rStyle w:val="NormalTok"/>
+        </w:rPr>
+        <w:t xml:space="preserve">)</w:t>
+      </w:r>
+      <w:r>
+        <w:br/>
+      </w:r>
+      <w:r>
+        <w:br/>
+      </w:r>
+      <w:r>
+        <w:rPr>
+          <w:rStyle w:val="CommentTok"/>
+        </w:rPr>
         <w:t xml:space="preserve"># Defines and sets variable with standardized gear colors for plots</w:t>
       </w:r>
       <w:r>
@@ -7122,15 +7301,60 @@
       </w:r>
       <w:r>
         <w:rPr>
+          <w:rStyle w:val="NormalTok"/>
+        </w:rPr>
+        <w:t xml:space="preserve">color_palette[</w:t>
+      </w:r>
+      <w:r>
+        <w:rPr>
+          <w:rStyle w:val="DecValTok"/>
+        </w:rPr>
+        <w:t xml:space="preserve">1</w:t>
+      </w:r>
+      <w:r>
+        <w:rPr>
+          <w:rStyle w:val="NormalTok"/>
+        </w:rPr>
+        <w:t xml:space="preserve">],</w:t>
+      </w:r>
+      <w:r>
+        <w:br/>
+      </w:r>
+      <w:r>
+        <w:rPr>
+          <w:rStyle w:val="NormalTok"/>
+        </w:rPr>
+        <w:t xml:space="preserve">                 </w:t>
+      </w:r>
+      <w:r>
+        <w:rPr>
           <w:rStyle w:val="StringTok"/>
         </w:rPr>
-        <w:t xml:space="preserve">"#00374f"</w:t>
-      </w:r>
-      <w:r>
-        <w:rPr>
-          <w:rStyle w:val="NormalTok"/>
-        </w:rPr>
-        <w:t xml:space="preserve">,</w:t>
+        <w:t xml:space="preserve">"Trawl (6.1 m)"</w:t>
+      </w:r>
+      <w:r>
+        <w:rPr>
+          <w:rStyle w:val="OtherTok"/>
+        </w:rPr>
+        <w:t xml:space="preserve">=</w:t>
+      </w:r>
+      <w:r>
+        <w:rPr>
+          <w:rStyle w:val="NormalTok"/>
+        </w:rPr>
+        <w:t xml:space="preserve">color_palette[</w:t>
+      </w:r>
+      <w:r>
+        <w:rPr>
+          <w:rStyle w:val="DecValTok"/>
+        </w:rPr>
+        <w:t xml:space="preserve">2</w:t>
+      </w:r>
+      <w:r>
+        <w:rPr>
+          <w:rStyle w:val="NormalTok"/>
+        </w:rPr>
+        <w:t xml:space="preserve">],</w:t>
       </w:r>
       <w:r>
         <w:br/>
@@ -7145,7 +7369,7 @@
         <w:rPr>
           <w:rStyle w:val="StringTok"/>
         </w:rPr>
-        <w:t xml:space="preserve">"Trawl (6.1 m)"</w:t>
+        <w:t xml:space="preserve">"Seine (183 m)"</w:t>
       </w:r>
       <w:r>
         <w:rPr>
@@ -7155,48 +7379,21 @@
       </w:r>
       <w:r>
         <w:rPr>
-          <w:rStyle w:val="StringTok"/>
-        </w:rPr>
-        <w:t xml:space="preserve">"#007c99"</w:t>
-      </w:r>
-      <w:r>
-        <w:rPr>
-          <w:rStyle w:val="NormalTok"/>
-        </w:rPr>
-        <w:t xml:space="preserve">,</w:t>
-      </w:r>
-      <w:r>
-        <w:br/>
-      </w:r>
-      <w:r>
-        <w:rPr>
-          <w:rStyle w:val="NormalTok"/>
-        </w:rPr>
-        <w:t xml:space="preserve">                 </w:t>
-      </w:r>
-      <w:r>
-        <w:rPr>
-          <w:rStyle w:val="StringTok"/>
-        </w:rPr>
-        <w:t xml:space="preserve">"Seine (183 m)"</w:t>
-      </w:r>
-      <w:r>
-        <w:rPr>
-          <w:rStyle w:val="OtherTok"/>
-        </w:rPr>
-        <w:t xml:space="preserve">=</w:t>
-      </w:r>
-      <w:r>
-        <w:rPr>
-          <w:rStyle w:val="StringTok"/>
-        </w:rPr>
-        <w:t xml:space="preserve">"#00c9db"</w:t>
-      </w:r>
-      <w:r>
-        <w:rPr>
-          <w:rStyle w:val="NormalTok"/>
-        </w:rPr>
-        <w:t xml:space="preserve">)</w:t>
+          <w:rStyle w:val="NormalTok"/>
+        </w:rPr>
+        <w:t xml:space="preserve">color_palette[</w:t>
+      </w:r>
+      <w:r>
+        <w:rPr>
+          <w:rStyle w:val="DecValTok"/>
+        </w:rPr>
+        <w:t xml:space="preserve">3</w:t>
+      </w:r>
+      <w:r>
+        <w:rPr>
+          <w:rStyle w:val="NormalTok"/>
+        </w:rPr>
+        <w:t xml:space="preserve">])</w:t>
       </w:r>
       <w:r>
         <w:br/>

</xml_diff>

<commit_message>
Corrected typos in Nekton script and report. Updated catch per unit effort documentation
</commit_message>
<xml_diff>
--- a/Nekton/output/SEACAR_Nekton_SpeciesRichness.docx
+++ b/Nekton/output/SEACAR_Nekton_SpeciesRichness.docx
@@ -57,7 +57,7 @@
         <w:t xml:space="preserve"> </w:t>
       </w:r>
       <w:r>
-        <w:t xml:space="preserve">08</w:t>
+        <w:t xml:space="preserve">10</w:t>
       </w:r>
       <w:r>
         <w:t xml:space="preserve"> </w:t>
@@ -129,7 +129,18 @@
         <w:t xml:space="preserve"> </w:t>
       </w:r>
       <w:r>
-        <w:t xml:space="preserve">for SEACAR.</w:t>
+        <w:t xml:space="preserve">(</w:t>
+      </w:r>
+      <w:hyperlink r:id="rId20">
+        <w:r>
+          <w:rPr>
+            <w:rStyle w:val="Hyperlink"/>
+          </w:rPr>
+          <w:t xml:space="preserve">jepanzik@usf.edu</w:t>
+        </w:r>
+      </w:hyperlink>
+      <w:r>
+        <w:t xml:space="preserve">) for SEACAR.</w:t>
       </w:r>
     </w:p>
     <w:p>
@@ -172,7 +183,21 @@
         </w:r>
       </w:hyperlink>
       <w:r>
-        <w:t xml:space="preserve">.</w:t>
+        <w:t xml:space="preserve"> </w:t>
+      </w:r>
+      <w:r>
+        <w:t xml:space="preserve">(</w:t>
+      </w:r>
+      <w:hyperlink r:id="rId22">
+        <w:r>
+          <w:rPr>
+            <w:rStyle w:val="Hyperlink"/>
+          </w:rPr>
+          <w:t xml:space="preserve">https://github.com/FloridaSEACAR/SEACAR_Trend_Analyses/blob/main/Nekton/SEACAR_Nekton_SpeciesRichness_ReportRender.R</w:t>
+        </w:r>
+      </w:hyperlink>
+      <w:r>
+        <w:t xml:space="preserve">).</w:t>
       </w:r>
     </w:p>
     <w:p>
@@ -194,7 +219,21 @@
         </w:r>
       </w:hyperlink>
       <w:r>
-        <w:t xml:space="preserve">.</w:t>
+        <w:t xml:space="preserve"> </w:t>
+      </w:r>
+      <w:r>
+        <w:t xml:space="preserve">(</w:t>
+      </w:r>
+      <w:hyperlink r:id="rId23">
+        <w:r>
+          <w:rPr>
+            <w:rStyle w:val="Hyperlink"/>
+          </w:rPr>
+          <w:t xml:space="preserve">https://github.com/FloridaSEACAR/SEACAR_Trend_Analyses/blob/main/Nekton/SEACAR%20Nekton%20catch%20per%20unit%20effort.pdf</w:t>
+        </w:r>
+      </w:hyperlink>
+      <w:r>
+        <w:t xml:space="preserve">).</w:t>
       </w:r>
     </w:p>
     <w:bookmarkEnd w:id="24"/>
@@ -751,7 +790,7 @@
         <w:rPr>
           <w:rStyle w:val="NormalTok"/>
         </w:rPr>
-        <w:t xml:space="preserve">, file_in, </w:t>
+        <w:t xml:space="preserve">, file_short, </w:t>
       </w:r>
       <w:r>
         <w:rPr>
@@ -801,7 +840,7 @@
         <w:rPr>
           <w:rStyle w:val="VerbatimChar"/>
         </w:rPr>
-        <w:t xml:space="preserve">## data/Presence-2022-Jun-29.txt</w:t>
+        <w:t xml:space="preserve">## Presence-2022-Jun-29.txt</w:t>
       </w:r>
     </w:p>
     <w:bookmarkEnd w:id="26"/>
@@ -833,7 +872,21 @@
         </w:r>
       </w:hyperlink>
       <w:r>
-        <w:t xml:space="preserve">.</w:t>
+        <w:t xml:space="preserve"> </w:t>
+      </w:r>
+      <w:r>
+        <w:t xml:space="preserve">(</w:t>
+      </w:r>
+      <w:hyperlink r:id="rId27">
+        <w:r>
+          <w:rPr>
+            <w:rStyle w:val="Hyperlink"/>
+          </w:rPr>
+          <w:t xml:space="preserve">https://github.com/FloridaSEACAR/SEACAR_Trend_Analyses/blob/main/SEACAR%20Documentation%20-%20Analysis%20Filters%20and%20Calculations.pdf</w:t>
+        </w:r>
+      </w:hyperlink>
+      <w:r>
+        <w:t xml:space="preserve">).</w:t>
       </w:r>
     </w:p>
     <w:p>
@@ -2470,6 +2523,23 @@
           <w:t xml:space="preserve">Nekton Output Files in SEACAR GitHub</w:t>
         </w:r>
       </w:hyperlink>
+      <w:r>
+        <w:t xml:space="preserve"> </w:t>
+      </w:r>
+      <w:r>
+        <w:t xml:space="preserve">(</w:t>
+      </w:r>
+      <w:hyperlink r:id="rId29">
+        <w:r>
+          <w:rPr>
+            <w:rStyle w:val="Hyperlink"/>
+          </w:rPr>
+          <w:t xml:space="preserve">https://github.com/FloridaSEACAR/SEACAR_Trend_Analyses/tree/main/Nekton/output</w:t>
+        </w:r>
+      </w:hyperlink>
+      <w:r>
+        <w:t xml:space="preserve">)</w:t>
+      </w:r>
     </w:p>
     <w:p>
       <w:pPr>
@@ -6650,6 +6720,23 @@
           <w:t xml:space="preserve">Nekton Figures in SEACAR GitHub</w:t>
         </w:r>
       </w:hyperlink>
+      <w:r>
+        <w:t xml:space="preserve"> </w:t>
+      </w:r>
+      <w:r>
+        <w:t xml:space="preserve">(</w:t>
+      </w:r>
+      <w:hyperlink r:id="rId31">
+        <w:r>
+          <w:rPr>
+            <w:rStyle w:val="Hyperlink"/>
+          </w:rPr>
+          <w:t xml:space="preserve">https://github.com/FloridaSEACAR/SEACAR_Trend_Analyses/tree/main/Nekton/output/Figures</w:t>
+        </w:r>
+      </w:hyperlink>
+      <w:r>
+        <w:t xml:space="preserve">)</w:t>
+      </w:r>
     </w:p>
     <w:p>
       <w:pPr>

</xml_diff>

<commit_message>
Improved comments on Nekton and Coastal Wetlands. Corrected typos
</commit_message>
<xml_diff>
--- a/Nekton/output/SEACAR_Nekton_SpeciesRichness.docx
+++ b/Nekton/output/SEACAR_Nekton_SpeciesRichness.docx
@@ -545,7 +545,7 @@
       </w:r>
     </w:p>
     <w:bookmarkEnd w:id="25"/>
-    <w:bookmarkStart w:id="26" w:name="file-import"/>
+    <w:bookmarkStart w:id="27" w:name="file-import"/>
     <w:p>
       <w:pPr>
         <w:pStyle w:val="Heading1"/>
@@ -613,6 +613,25 @@
         <w:pStyle w:val="BodyText"/>
       </w:pPr>
       <w:r>
+        <w:t xml:space="preserve">The latest version of Nekton data is available at:</w:t>
+      </w:r>
+      <w:r>
+        <w:t xml:space="preserve"> </w:t>
+      </w:r>
+      <w:hyperlink r:id="rId26">
+        <w:r>
+          <w:rPr>
+            <w:rStyle w:val="Hyperlink"/>
+          </w:rPr>
+          <w:t xml:space="preserve">https://usf.box.com/s/35sn0n0lrrxi9dtkik030nozbvnj9dyj</w:t>
+        </w:r>
+      </w:hyperlink>
+    </w:p>
+    <w:p>
+      <w:pPr>
+        <w:pStyle w:val="BodyText"/>
+      </w:pPr>
+      <w:r>
         <w:t xml:space="preserve">The file being used for the analysis is:</w:t>
       </w:r>
       <w:r>
@@ -843,8 +862,8 @@
         <w:t xml:space="preserve">## Presence-2022-Jun-29.txt</w:t>
       </w:r>
     </w:p>
-    <w:bookmarkEnd w:id="26"/>
-    <w:bookmarkStart w:id="28" w:name="data-filtering"/>
+    <w:bookmarkEnd w:id="27"/>
+    <w:bookmarkStart w:id="29" w:name="data-filtering"/>
     <w:p>
       <w:pPr>
         <w:pStyle w:val="Heading1"/>
@@ -863,7 +882,7 @@
       <w:r>
         <w:t xml:space="preserve"> </w:t>
       </w:r>
-      <w:hyperlink r:id="rId27">
+      <w:hyperlink r:id="rId28">
         <w:r>
           <w:rPr>
             <w:rStyle w:val="Hyperlink"/>
@@ -877,7 +896,7 @@
       <w:r>
         <w:t xml:space="preserve">(</w:t>
       </w:r>
-      <w:hyperlink r:id="rId27">
+      <w:hyperlink r:id="rId28">
         <w:r>
           <w:rPr>
             <w:rStyle w:val="Hyperlink"/>
@@ -2237,8 +2256,8 @@
         <w:t xml:space="preserve">(MA_Include)</w:t>
       </w:r>
     </w:p>
-    <w:bookmarkEnd w:id="28"/>
-    <w:bookmarkStart w:id="30" w:name="managed-area-statistics"/>
+    <w:bookmarkEnd w:id="29"/>
+    <w:bookmarkStart w:id="31" w:name="managed-area-statistics"/>
     <w:p>
       <w:pPr>
         <w:pStyle w:val="Heading1"/>
@@ -2363,10 +2382,19 @@
         <w:t xml:space="preserve">ManagedAreaName</w:t>
       </w:r>
       <w:r>
+        <w:t xml:space="preserve">,</w:t>
+      </w:r>
+      <w:r>
         <w:t xml:space="preserve"> </w:t>
       </w:r>
       <w:r>
-        <w:t xml:space="preserve">and</w:t>
+        <w:rPr>
+          <w:rStyle w:val="VerbatimChar"/>
+        </w:rPr>
+        <w:t xml:space="preserve">Year</w:t>
+      </w:r>
+      <w:r>
+        <w:t xml:space="preserve">,</w:t>
       </w:r>
       <w:r>
         <w:t xml:space="preserve"> </w:t>
@@ -2375,7 +2403,19 @@
         <w:rPr>
           <w:rStyle w:val="VerbatimChar"/>
         </w:rPr>
-        <w:t xml:space="preserve">Year</w:t>
+        <w:t xml:space="preserve">GearType</w:t>
+      </w:r>
+      <w:r>
+        <w:t xml:space="preserve">, and</w:t>
+      </w:r>
+      <w:r>
+        <w:t xml:space="preserve"> </w:t>
+      </w:r>
+      <w:r>
+        <w:rPr>
+          <w:rStyle w:val="VerbatimChar"/>
+        </w:rPr>
+        <w:t xml:space="preserve">GearSize_m</w:t>
       </w:r>
       <w:r>
         <w:t xml:space="preserve">.</w:t>
@@ -2417,10 +2457,19 @@
         <w:t xml:space="preserve">ManagedAreaName</w:t>
       </w:r>
       <w:r>
+        <w:t xml:space="preserve">,</w:t>
+      </w:r>
+      <w:r>
         <w:t xml:space="preserve"> </w:t>
       </w:r>
       <w:r>
-        <w:t xml:space="preserve">and</w:t>
+        <w:rPr>
+          <w:rStyle w:val="VerbatimChar"/>
+        </w:rPr>
+        <w:t xml:space="preserve">Month</w:t>
+      </w:r>
+      <w:r>
+        <w:t xml:space="preserve">,</w:t>
       </w:r>
       <w:r>
         <w:t xml:space="preserve"> </w:t>
@@ -2429,7 +2478,76 @@
         <w:rPr>
           <w:rStyle w:val="VerbatimChar"/>
         </w:rPr>
-        <w:t xml:space="preserve">Month</w:t>
+        <w:t xml:space="preserve">GearType</w:t>
+      </w:r>
+      <w:r>
+        <w:t xml:space="preserve">, and</w:t>
+      </w:r>
+      <w:r>
+        <w:t xml:space="preserve"> </w:t>
+      </w:r>
+      <w:r>
+        <w:rPr>
+          <w:rStyle w:val="VerbatimChar"/>
+        </w:rPr>
+        <w:t xml:space="preserve">GearSize_m</w:t>
+      </w:r>
+    </w:p>
+    <w:p>
+      <w:pPr>
+        <w:numPr>
+          <w:ilvl w:val="1"/>
+          <w:numId w:val="1002"/>
+        </w:numPr>
+        <w:pStyle w:val="Compact"/>
+      </w:pPr>
+      <w:r>
+        <w:t xml:space="preserve">Fourth summary statistics are only grouped based on</w:t>
+      </w:r>
+      <w:r>
+        <w:t xml:space="preserve"> </w:t>
+      </w:r>
+      <w:r>
+        <w:rPr>
+          <w:rStyle w:val="VerbatimChar"/>
+        </w:rPr>
+        <w:t xml:space="preserve">ManagedAreaName</w:t>
+      </w:r>
+      <w:r>
+        <w:t xml:space="preserve">,</w:t>
+      </w:r>
+      <w:r>
+        <w:t xml:space="preserve"> </w:t>
+      </w:r>
+      <w:r>
+        <w:rPr>
+          <w:rStyle w:val="VerbatimChar"/>
+        </w:rPr>
+        <w:t xml:space="preserve">GearType</w:t>
+      </w:r>
+      <w:r>
+        <w:t xml:space="preserve">, and</w:t>
+      </w:r>
+      <w:r>
+        <w:t xml:space="preserve"> </w:t>
+      </w:r>
+      <w:r>
+        <w:rPr>
+          <w:rStyle w:val="VerbatimChar"/>
+        </w:rPr>
+        <w:t xml:space="preserve">GearSize_m</w:t>
+      </w:r>
+    </w:p>
+    <w:p>
+      <w:pPr>
+        <w:numPr>
+          <w:ilvl w:val="2"/>
+          <w:numId w:val="1003"/>
+        </w:numPr>
+        <w:pStyle w:val="Compact"/>
+      </w:pPr>
+      <w:r>
+        <w:t xml:space="preserve">Determines the years that the minimum and maximum species richness occurred</w:t>
       </w:r>
     </w:p>
     <w:p>
@@ -2511,11 +2629,11 @@
       <w:pPr>
         <w:numPr>
           <w:ilvl w:val="1"/>
-          <w:numId w:val="1003"/>
+          <w:numId w:val="1004"/>
         </w:numPr>
         <w:pStyle w:val="Compact"/>
       </w:pPr>
-      <w:hyperlink r:id="rId29">
+      <w:hyperlink r:id="rId30">
         <w:r>
           <w:rPr>
             <w:rStyle w:val="Hyperlink"/>
@@ -2529,7 +2647,7 @@
       <w:r>
         <w:t xml:space="preserve">(</w:t>
       </w:r>
-      <w:hyperlink r:id="rId29">
+      <w:hyperlink r:id="rId30">
         <w:r>
           <w:rPr>
             <w:rStyle w:val="Hyperlink"/>
@@ -6518,8 +6636,8 @@
         <w:t xml:space="preserve">EarliestYear), ]</w:t>
       </w:r>
     </w:p>
-    <w:bookmarkEnd w:id="30"/>
-    <w:bookmarkStart w:id="68" w:name="appendix-i-managed-area-species-richness"/>
+    <w:bookmarkEnd w:id="31"/>
+    <w:bookmarkStart w:id="69" w:name="appendix-i-managed-area-species-richness"/>
     <w:p>
       <w:pPr>
         <w:pStyle w:val="Heading1"/>
@@ -6534,126 +6652,6 @@
       </w:pPr>
       <w:r>
         <w:t xml:space="preserve">The plots shown here are the species richness for each managed area with a yearly average, separated by gear size.</w:t>
-      </w:r>
-    </w:p>
-    <w:p>
-      <w:pPr>
-        <w:numPr>
-          <w:ilvl w:val="0"/>
-          <w:numId w:val="1004"/>
-        </w:numPr>
-        <w:pStyle w:val="Compact"/>
-      </w:pPr>
-      <w:r>
-        <w:t xml:space="preserve">Set common plot theme.</w:t>
-      </w:r>
-    </w:p>
-    <w:p>
-      <w:pPr>
-        <w:numPr>
-          <w:ilvl w:val="0"/>
-          <w:numId w:val="1004"/>
-        </w:numPr>
-        <w:pStyle w:val="Compact"/>
-      </w:pPr>
-      <w:r>
-        <w:t xml:space="preserve">Determine the earliest and latest year of the data to create x-axis scale and intervals</w:t>
-      </w:r>
-    </w:p>
-    <w:p>
-      <w:pPr>
-        <w:numPr>
-          <w:ilvl w:val="0"/>
-          <w:numId w:val="1004"/>
-        </w:numPr>
-        <w:pStyle w:val="Compact"/>
-      </w:pPr>
-      <w:r>
-        <w:t xml:space="preserve">Determine the upper and lower limit of the plot for better y-axis labels</w:t>
-      </w:r>
-    </w:p>
-    <w:p>
-      <w:pPr>
-        <w:numPr>
-          <w:ilvl w:val="0"/>
-          <w:numId w:val="1004"/>
-        </w:numPr>
-        <w:pStyle w:val="Compact"/>
-      </w:pPr>
-      <w:r>
-        <w:t xml:space="preserve">Determines what gear types are present and adjusts legend entries</w:t>
-      </w:r>
-    </w:p>
-    <w:p>
-      <w:pPr>
-        <w:numPr>
-          <w:ilvl w:val="0"/>
-          <w:numId w:val="1004"/>
-        </w:numPr>
-        <w:pStyle w:val="Compact"/>
-      </w:pPr>
-      <w:r>
-        <w:t xml:space="preserve">Add the plot line</w:t>
-      </w:r>
-    </w:p>
-    <w:p>
-      <w:pPr>
-        <w:numPr>
-          <w:ilvl w:val="0"/>
-          <w:numId w:val="1004"/>
-        </w:numPr>
-        <w:pStyle w:val="Compact"/>
-      </w:pPr>
-      <w:r>
-        <w:t xml:space="preserve">Set the plot type as a point plot with the size of the points</w:t>
-      </w:r>
-    </w:p>
-    <w:p>
-      <w:pPr>
-        <w:numPr>
-          <w:ilvl w:val="0"/>
-          <w:numId w:val="1004"/>
-        </w:numPr>
-        <w:pStyle w:val="Compact"/>
-      </w:pPr>
-      <w:r>
-        <w:t xml:space="preserve">Create the title, x-axis, y-axis, and color fill labels</w:t>
-      </w:r>
-    </w:p>
-    <w:p>
-      <w:pPr>
-        <w:numPr>
-          <w:ilvl w:val="0"/>
-          <w:numId w:val="1004"/>
-        </w:numPr>
-        <w:pStyle w:val="Compact"/>
-      </w:pPr>
-      <w:r>
-        <w:t xml:space="preserve">Set the y and x limits</w:t>
-      </w:r>
-    </w:p>
-    <w:p>
-      <w:pPr>
-        <w:numPr>
-          <w:ilvl w:val="0"/>
-          <w:numId w:val="1004"/>
-        </w:numPr>
-        <w:pStyle w:val="Compact"/>
-      </w:pPr>
-      <w:r>
-        <w:t xml:space="preserve">Apply common plot theme</w:t>
-      </w:r>
-    </w:p>
-    <w:p>
-      <w:pPr>
-        <w:numPr>
-          <w:ilvl w:val="0"/>
-          <w:numId w:val="1004"/>
-        </w:numPr>
-        <w:pStyle w:val="Compact"/>
-      </w:pPr>
-      <w:r>
-        <w:t xml:space="preserve">Add table with summary statistics below each figure</w:t>
       </w:r>
     </w:p>
     <w:p>
@@ -6665,7 +6663,7 @@
         <w:pStyle w:val="Compact"/>
       </w:pPr>
       <w:r>
-        <w:t xml:space="preserve">Numerical non-integer values are rounded to 2 decimal places</w:t>
+        <w:t xml:space="preserve">Set common plot theme.</w:t>
       </w:r>
     </w:p>
     <w:p>
@@ -6677,7 +6675,103 @@
         <w:pStyle w:val="Compact"/>
       </w:pPr>
       <w:r>
-        <w:t xml:space="preserve">StandardDeviation is renamed StDev for space reasons</w:t>
+        <w:t xml:space="preserve">Determine the earliest and latest year of the data to create x-axis scale and intervals</w:t>
+      </w:r>
+    </w:p>
+    <w:p>
+      <w:pPr>
+        <w:numPr>
+          <w:ilvl w:val="0"/>
+          <w:numId w:val="1005"/>
+        </w:numPr>
+        <w:pStyle w:val="Compact"/>
+      </w:pPr>
+      <w:r>
+        <w:t xml:space="preserve">Determine the upper and lower limit of the plot for better y-axis labels</w:t>
+      </w:r>
+    </w:p>
+    <w:p>
+      <w:pPr>
+        <w:numPr>
+          <w:ilvl w:val="0"/>
+          <w:numId w:val="1005"/>
+        </w:numPr>
+        <w:pStyle w:val="Compact"/>
+      </w:pPr>
+      <w:r>
+        <w:t xml:space="preserve">Determines what gear types are present and adjusts legend entries</w:t>
+      </w:r>
+    </w:p>
+    <w:p>
+      <w:pPr>
+        <w:numPr>
+          <w:ilvl w:val="0"/>
+          <w:numId w:val="1005"/>
+        </w:numPr>
+        <w:pStyle w:val="Compact"/>
+      </w:pPr>
+      <w:r>
+        <w:t xml:space="preserve">Add the plot line</w:t>
+      </w:r>
+    </w:p>
+    <w:p>
+      <w:pPr>
+        <w:numPr>
+          <w:ilvl w:val="0"/>
+          <w:numId w:val="1005"/>
+        </w:numPr>
+        <w:pStyle w:val="Compact"/>
+      </w:pPr>
+      <w:r>
+        <w:t xml:space="preserve">Set the plot type as a point plot with the size of the points</w:t>
+      </w:r>
+    </w:p>
+    <w:p>
+      <w:pPr>
+        <w:numPr>
+          <w:ilvl w:val="0"/>
+          <w:numId w:val="1005"/>
+        </w:numPr>
+        <w:pStyle w:val="Compact"/>
+      </w:pPr>
+      <w:r>
+        <w:t xml:space="preserve">Create the title, x-axis, y-axis, and color fill labels</w:t>
+      </w:r>
+    </w:p>
+    <w:p>
+      <w:pPr>
+        <w:numPr>
+          <w:ilvl w:val="0"/>
+          <w:numId w:val="1005"/>
+        </w:numPr>
+        <w:pStyle w:val="Compact"/>
+      </w:pPr>
+      <w:r>
+        <w:t xml:space="preserve">Set the y and x limits</w:t>
+      </w:r>
+    </w:p>
+    <w:p>
+      <w:pPr>
+        <w:numPr>
+          <w:ilvl w:val="0"/>
+          <w:numId w:val="1005"/>
+        </w:numPr>
+        <w:pStyle w:val="Compact"/>
+      </w:pPr>
+      <w:r>
+        <w:t xml:space="preserve">Apply common plot theme</w:t>
+      </w:r>
+    </w:p>
+    <w:p>
+      <w:pPr>
+        <w:numPr>
+          <w:ilvl w:val="0"/>
+          <w:numId w:val="1005"/>
+        </w:numPr>
+        <w:pStyle w:val="Compact"/>
+      </w:pPr>
+      <w:r>
+        <w:t xml:space="preserve">Add table with summary statistics below each figure</w:t>
       </w:r>
     </w:p>
     <w:p>
@@ -6689,7 +6783,7 @@
         <w:pStyle w:val="Compact"/>
       </w:pPr>
       <w:r>
-        <w:t xml:space="preserve">Create file name to save figure</w:t>
+        <w:t xml:space="preserve">Numerical non-integer values are rounded to 2 decimal places</w:t>
       </w:r>
     </w:p>
     <w:p>
@@ -6701,7 +6795,7 @@
         <w:pStyle w:val="Compact"/>
       </w:pPr>
       <w:r>
-        <w:t xml:space="preserve">Save figure as png file</w:t>
+        <w:t xml:space="preserve">StandardDeviation is renamed StDev for space reasons</w:t>
       </w:r>
     </w:p>
     <w:p>
@@ -6712,7 +6806,31 @@
         </w:numPr>
         <w:pStyle w:val="Compact"/>
       </w:pPr>
-      <w:hyperlink r:id="rId31">
+      <w:r>
+        <w:t xml:space="preserve">Create file name to save figure</w:t>
+      </w:r>
+    </w:p>
+    <w:p>
+      <w:pPr>
+        <w:numPr>
+          <w:ilvl w:val="0"/>
+          <w:numId w:val="1007"/>
+        </w:numPr>
+        <w:pStyle w:val="Compact"/>
+      </w:pPr>
+      <w:r>
+        <w:t xml:space="preserve">Save figure as png file</w:t>
+      </w:r>
+    </w:p>
+    <w:p>
+      <w:pPr>
+        <w:numPr>
+          <w:ilvl w:val="0"/>
+          <w:numId w:val="1008"/>
+        </w:numPr>
+        <w:pStyle w:val="Compact"/>
+      </w:pPr>
+      <w:hyperlink r:id="rId32">
         <w:r>
           <w:rPr>
             <w:rStyle w:val="Hyperlink"/>
@@ -6726,7 +6844,7 @@
       <w:r>
         <w:t xml:space="preserve">(</w:t>
       </w:r>
-      <w:hyperlink r:id="rId31">
+      <w:hyperlink r:id="rId32">
         <w:r>
           <w:rPr>
             <w:rStyle w:val="Hyperlink"/>
@@ -12275,18 +12393,18 @@
           <wp:inline>
             <wp:extent cx="5334000" cy="4000500"/>
             <wp:effectExtent b="0" l="0" r="0" t="0"/>
-            <wp:docPr descr="" title="" id="33" name="Picture"/>
+            <wp:docPr descr="" title="" id="34" name="Picture"/>
             <a:graphic>
               <a:graphicData uri="http://schemas.openxmlformats.org/drawingml/2006/picture">
                 <pic:pic>
                   <pic:nvPicPr>
-                    <pic:cNvPr descr="C:\Users\jepanzik\Box\R%20Projects\SEACAR_Trend_Analyses\Nekton\output\SEACAR_Nekton_SpeciesRichness_files/figure-latex/SpeciesRichPlot-1.png" id="34" name="Picture"/>
+                    <pic:cNvPr descr="C:\Users\jepanzik\Box\R%20Projects\SEACAR_Trend_Analyses\Nekton\output\SEACAR_Nekton_SpeciesRichness_files/figure-latex/SpeciesRichPlot-1.png" id="35" name="Picture"/>
                     <pic:cNvPicPr>
                       <a:picLocks noChangeArrowheads="1" noChangeAspect="1"/>
                     </pic:cNvPicPr>
                   </pic:nvPicPr>
                   <pic:blipFill>
-                    <a:blip r:embed="rId32"/>
+                    <a:blip r:embed="rId33"/>
                     <a:stretch>
                       <a:fillRect/>
                     </a:stretch>
@@ -12322,18 +12440,18 @@
           <wp:inline>
             <wp:extent cx="5334000" cy="4000500"/>
             <wp:effectExtent b="0" l="0" r="0" t="0"/>
-            <wp:docPr descr="" title="" id="36" name="Picture"/>
+            <wp:docPr descr="" title="" id="37" name="Picture"/>
             <a:graphic>
               <a:graphicData uri="http://schemas.openxmlformats.org/drawingml/2006/picture">
                 <pic:pic>
                   <pic:nvPicPr>
-                    <pic:cNvPr descr="C:\Users\jepanzik\Box\R%20Projects\SEACAR_Trend_Analyses\Nekton\output\SEACAR_Nekton_SpeciesRichness_files/figure-latex/SpeciesRichPlot-2.png" id="37" name="Picture"/>
+                    <pic:cNvPr descr="C:\Users\jepanzik\Box\R%20Projects\SEACAR_Trend_Analyses\Nekton\output\SEACAR_Nekton_SpeciesRichness_files/figure-latex/SpeciesRichPlot-2.png" id="38" name="Picture"/>
                     <pic:cNvPicPr>
                       <a:picLocks noChangeArrowheads="1" noChangeAspect="1"/>
                     </pic:cNvPicPr>
                   </pic:nvPicPr>
                   <pic:blipFill>
-                    <a:blip r:embed="rId35"/>
+                    <a:blip r:embed="rId36"/>
                     <a:stretch>
                       <a:fillRect/>
                     </a:stretch>
@@ -12369,18 +12487,18 @@
           <wp:inline>
             <wp:extent cx="5334000" cy="4000500"/>
             <wp:effectExtent b="0" l="0" r="0" t="0"/>
-            <wp:docPr descr="" title="" id="39" name="Picture"/>
+            <wp:docPr descr="" title="" id="40" name="Picture"/>
             <a:graphic>
               <a:graphicData uri="http://schemas.openxmlformats.org/drawingml/2006/picture">
                 <pic:pic>
                   <pic:nvPicPr>
-                    <pic:cNvPr descr="C:\Users\jepanzik\Box\R%20Projects\SEACAR_Trend_Analyses\Nekton\output\SEACAR_Nekton_SpeciesRichness_files/figure-latex/SpeciesRichPlot-3.png" id="40" name="Picture"/>
+                    <pic:cNvPr descr="C:\Users\jepanzik\Box\R%20Projects\SEACAR_Trend_Analyses\Nekton\output\SEACAR_Nekton_SpeciesRichness_files/figure-latex/SpeciesRichPlot-3.png" id="41" name="Picture"/>
                     <pic:cNvPicPr>
                       <a:picLocks noChangeArrowheads="1" noChangeAspect="1"/>
                     </pic:cNvPicPr>
                   </pic:nvPicPr>
                   <pic:blipFill>
-                    <a:blip r:embed="rId38"/>
+                    <a:blip r:embed="rId39"/>
                     <a:stretch>
                       <a:fillRect/>
                     </a:stretch>
@@ -12416,18 +12534,18 @@
           <wp:inline>
             <wp:extent cx="5334000" cy="4000500"/>
             <wp:effectExtent b="0" l="0" r="0" t="0"/>
-            <wp:docPr descr="" title="" id="42" name="Picture"/>
+            <wp:docPr descr="" title="" id="43" name="Picture"/>
             <a:graphic>
               <a:graphicData uri="http://schemas.openxmlformats.org/drawingml/2006/picture">
                 <pic:pic>
                   <pic:nvPicPr>
-                    <pic:cNvPr descr="C:\Users\jepanzik\Box\R%20Projects\SEACAR_Trend_Analyses\Nekton\output\SEACAR_Nekton_SpeciesRichness_files/figure-latex/SpeciesRichPlot-4.png" id="43" name="Picture"/>
+                    <pic:cNvPr descr="C:\Users\jepanzik\Box\R%20Projects\SEACAR_Trend_Analyses\Nekton\output\SEACAR_Nekton_SpeciesRichness_files/figure-latex/SpeciesRichPlot-4.png" id="44" name="Picture"/>
                     <pic:cNvPicPr>
                       <a:picLocks noChangeArrowheads="1" noChangeAspect="1"/>
                     </pic:cNvPicPr>
                   </pic:nvPicPr>
                   <pic:blipFill>
-                    <a:blip r:embed="rId41"/>
+                    <a:blip r:embed="rId42"/>
                     <a:stretch>
                       <a:fillRect/>
                     </a:stretch>
@@ -12463,18 +12581,18 @@
           <wp:inline>
             <wp:extent cx="5334000" cy="4000500"/>
             <wp:effectExtent b="0" l="0" r="0" t="0"/>
-            <wp:docPr descr="" title="" id="45" name="Picture"/>
+            <wp:docPr descr="" title="" id="46" name="Picture"/>
             <a:graphic>
               <a:graphicData uri="http://schemas.openxmlformats.org/drawingml/2006/picture">
                 <pic:pic>
                   <pic:nvPicPr>
-                    <pic:cNvPr descr="C:\Users\jepanzik\Box\R%20Projects\SEACAR_Trend_Analyses\Nekton\output\SEACAR_Nekton_SpeciesRichness_files/figure-latex/SpeciesRichPlot-5.png" id="46" name="Picture"/>
+                    <pic:cNvPr descr="C:\Users\jepanzik\Box\R%20Projects\SEACAR_Trend_Analyses\Nekton\output\SEACAR_Nekton_SpeciesRichness_files/figure-latex/SpeciesRichPlot-5.png" id="47" name="Picture"/>
                     <pic:cNvPicPr>
                       <a:picLocks noChangeArrowheads="1" noChangeAspect="1"/>
                     </pic:cNvPicPr>
                   </pic:nvPicPr>
                   <pic:blipFill>
-                    <a:blip r:embed="rId44"/>
+                    <a:blip r:embed="rId45"/>
                     <a:stretch>
                       <a:fillRect/>
                     </a:stretch>
@@ -12510,18 +12628,18 @@
           <wp:inline>
             <wp:extent cx="5334000" cy="4000500"/>
             <wp:effectExtent b="0" l="0" r="0" t="0"/>
-            <wp:docPr descr="" title="" id="48" name="Picture"/>
+            <wp:docPr descr="" title="" id="49" name="Picture"/>
             <a:graphic>
               <a:graphicData uri="http://schemas.openxmlformats.org/drawingml/2006/picture">
                 <pic:pic>
                   <pic:nvPicPr>
-                    <pic:cNvPr descr="C:\Users\jepanzik\Box\R%20Projects\SEACAR_Trend_Analyses\Nekton\output\SEACAR_Nekton_SpeciesRichness_files/figure-latex/SpeciesRichPlot-6.png" id="49" name="Picture"/>
+                    <pic:cNvPr descr="C:\Users\jepanzik\Box\R%20Projects\SEACAR_Trend_Analyses\Nekton\output\SEACAR_Nekton_SpeciesRichness_files/figure-latex/SpeciesRichPlot-6.png" id="50" name="Picture"/>
                     <pic:cNvPicPr>
                       <a:picLocks noChangeArrowheads="1" noChangeAspect="1"/>
                     </pic:cNvPicPr>
                   </pic:nvPicPr>
                   <pic:blipFill>
-                    <a:blip r:embed="rId47"/>
+                    <a:blip r:embed="rId48"/>
                     <a:stretch>
                       <a:fillRect/>
                     </a:stretch>
@@ -12557,18 +12675,18 @@
           <wp:inline>
             <wp:extent cx="5334000" cy="4000500"/>
             <wp:effectExtent b="0" l="0" r="0" t="0"/>
-            <wp:docPr descr="" title="" id="51" name="Picture"/>
+            <wp:docPr descr="" title="" id="52" name="Picture"/>
             <a:graphic>
               <a:graphicData uri="http://schemas.openxmlformats.org/drawingml/2006/picture">
                 <pic:pic>
                   <pic:nvPicPr>
-                    <pic:cNvPr descr="C:\Users\jepanzik\Box\R%20Projects\SEACAR_Trend_Analyses\Nekton\output\SEACAR_Nekton_SpeciesRichness_files/figure-latex/SpeciesRichPlot-7.png" id="52" name="Picture"/>
+                    <pic:cNvPr descr="C:\Users\jepanzik\Box\R%20Projects\SEACAR_Trend_Analyses\Nekton\output\SEACAR_Nekton_SpeciesRichness_files/figure-latex/SpeciesRichPlot-7.png" id="53" name="Picture"/>
                     <pic:cNvPicPr>
                       <a:picLocks noChangeArrowheads="1" noChangeAspect="1"/>
                     </pic:cNvPicPr>
                   </pic:nvPicPr>
                   <pic:blipFill>
-                    <a:blip r:embed="rId50"/>
+                    <a:blip r:embed="rId51"/>
                     <a:stretch>
                       <a:fillRect/>
                     </a:stretch>
@@ -12604,18 +12722,18 @@
           <wp:inline>
             <wp:extent cx="5334000" cy="4000500"/>
             <wp:effectExtent b="0" l="0" r="0" t="0"/>
-            <wp:docPr descr="" title="" id="54" name="Picture"/>
+            <wp:docPr descr="" title="" id="55" name="Picture"/>
             <a:graphic>
               <a:graphicData uri="http://schemas.openxmlformats.org/drawingml/2006/picture">
                 <pic:pic>
                   <pic:nvPicPr>
-                    <pic:cNvPr descr="C:\Users\jepanzik\Box\R%20Projects\SEACAR_Trend_Analyses\Nekton\output\SEACAR_Nekton_SpeciesRichness_files/figure-latex/SpeciesRichPlot-8.png" id="55" name="Picture"/>
+                    <pic:cNvPr descr="C:\Users\jepanzik\Box\R%20Projects\SEACAR_Trend_Analyses\Nekton\output\SEACAR_Nekton_SpeciesRichness_files/figure-latex/SpeciesRichPlot-8.png" id="56" name="Picture"/>
                     <pic:cNvPicPr>
                       <a:picLocks noChangeArrowheads="1" noChangeAspect="1"/>
                     </pic:cNvPicPr>
                   </pic:nvPicPr>
                   <pic:blipFill>
-                    <a:blip r:embed="rId53"/>
+                    <a:blip r:embed="rId54"/>
                     <a:stretch>
                       <a:fillRect/>
                     </a:stretch>
@@ -12651,18 +12769,18 @@
           <wp:inline>
             <wp:extent cx="5334000" cy="4000500"/>
             <wp:effectExtent b="0" l="0" r="0" t="0"/>
-            <wp:docPr descr="" title="" id="57" name="Picture"/>
+            <wp:docPr descr="" title="" id="58" name="Picture"/>
             <a:graphic>
               <a:graphicData uri="http://schemas.openxmlformats.org/drawingml/2006/picture">
                 <pic:pic>
                   <pic:nvPicPr>
-                    <pic:cNvPr descr="C:\Users\jepanzik\Box\R%20Projects\SEACAR_Trend_Analyses\Nekton\output\SEACAR_Nekton_SpeciesRichness_files/figure-latex/SpeciesRichPlot-9.png" id="58" name="Picture"/>
+                    <pic:cNvPr descr="C:\Users\jepanzik\Box\R%20Projects\SEACAR_Trend_Analyses\Nekton\output\SEACAR_Nekton_SpeciesRichness_files/figure-latex/SpeciesRichPlot-9.png" id="59" name="Picture"/>
                     <pic:cNvPicPr>
                       <a:picLocks noChangeArrowheads="1" noChangeAspect="1"/>
                     </pic:cNvPicPr>
                   </pic:nvPicPr>
                   <pic:blipFill>
-                    <a:blip r:embed="rId56"/>
+                    <a:blip r:embed="rId57"/>
                     <a:stretch>
                       <a:fillRect/>
                     </a:stretch>
@@ -12698,18 +12816,18 @@
           <wp:inline>
             <wp:extent cx="5334000" cy="4000500"/>
             <wp:effectExtent b="0" l="0" r="0" t="0"/>
-            <wp:docPr descr="" title="" id="60" name="Picture"/>
+            <wp:docPr descr="" title="" id="61" name="Picture"/>
             <a:graphic>
               <a:graphicData uri="http://schemas.openxmlformats.org/drawingml/2006/picture">
                 <pic:pic>
                   <pic:nvPicPr>
-                    <pic:cNvPr descr="C:\Users\jepanzik\Box\R%20Projects\SEACAR_Trend_Analyses\Nekton\output\SEACAR_Nekton_SpeciesRichness_files/figure-latex/SpeciesRichPlot-10.png" id="61" name="Picture"/>
+                    <pic:cNvPr descr="C:\Users\jepanzik\Box\R%20Projects\SEACAR_Trend_Analyses\Nekton\output\SEACAR_Nekton_SpeciesRichness_files/figure-latex/SpeciesRichPlot-10.png" id="62" name="Picture"/>
                     <pic:cNvPicPr>
                       <a:picLocks noChangeArrowheads="1" noChangeAspect="1"/>
                     </pic:cNvPicPr>
                   </pic:nvPicPr>
                   <pic:blipFill>
-                    <a:blip r:embed="rId59"/>
+                    <a:blip r:embed="rId60"/>
                     <a:stretch>
                       <a:fillRect/>
                     </a:stretch>
@@ -12745,18 +12863,18 @@
           <wp:inline>
             <wp:extent cx="5334000" cy="4000500"/>
             <wp:effectExtent b="0" l="0" r="0" t="0"/>
-            <wp:docPr descr="" title="" id="63" name="Picture"/>
+            <wp:docPr descr="" title="" id="64" name="Picture"/>
             <a:graphic>
               <a:graphicData uri="http://schemas.openxmlformats.org/drawingml/2006/picture">
                 <pic:pic>
                   <pic:nvPicPr>
-                    <pic:cNvPr descr="C:\Users\jepanzik\Box\R%20Projects\SEACAR_Trend_Analyses\Nekton\output\SEACAR_Nekton_SpeciesRichness_files/figure-latex/SpeciesRichPlot-11.png" id="64" name="Picture"/>
+                    <pic:cNvPr descr="C:\Users\jepanzik\Box\R%20Projects\SEACAR_Trend_Analyses\Nekton\output\SEACAR_Nekton_SpeciesRichness_files/figure-latex/SpeciesRichPlot-11.png" id="65" name="Picture"/>
                     <pic:cNvPicPr>
                       <a:picLocks noChangeArrowheads="1" noChangeAspect="1"/>
                     </pic:cNvPicPr>
                   </pic:nvPicPr>
                   <pic:blipFill>
-                    <a:blip r:embed="rId62"/>
+                    <a:blip r:embed="rId63"/>
                     <a:stretch>
                       <a:fillRect/>
                     </a:stretch>
@@ -12790,18 +12908,18 @@
           <wp:inline>
             <wp:extent cx="5334000" cy="4000500"/>
             <wp:effectExtent b="0" l="0" r="0" t="0"/>
-            <wp:docPr descr="" title="" id="66" name="Picture"/>
+            <wp:docPr descr="" title="" id="67" name="Picture"/>
             <a:graphic>
               <a:graphicData uri="http://schemas.openxmlformats.org/drawingml/2006/picture">
                 <pic:pic>
                   <pic:nvPicPr>
-                    <pic:cNvPr descr="C:\Users\jepanzik\Box\R%20Projects\SEACAR_Trend_Analyses\Nekton\output\SEACAR_Nekton_SpeciesRichness_files/figure-latex/SpeciesRichPlot-12.png" id="67" name="Picture"/>
+                    <pic:cNvPr descr="C:\Users\jepanzik\Box\R%20Projects\SEACAR_Trend_Analyses\Nekton\output\SEACAR_Nekton_SpeciesRichness_files/figure-latex/SpeciesRichPlot-12.png" id="68" name="Picture"/>
                     <pic:cNvPicPr>
                       <a:picLocks noChangeArrowheads="1" noChangeAspect="1"/>
                     </pic:cNvPicPr>
                   </pic:nvPicPr>
                   <pic:blipFill>
-                    <a:blip r:embed="rId65"/>
+                    <a:blip r:embed="rId66"/>
                     <a:stretch>
                       <a:fillRect/>
                     </a:stretch>
@@ -12828,7 +12946,7 @@
         </w:drawing>
       </w:r>
     </w:p>
-    <w:bookmarkEnd w:id="68"/>
+    <w:bookmarkEnd w:id="69"/>
     <w:sectPr/>
   </w:body>
 </w:document>
@@ -13221,6 +13339,9 @@
     <w:abstractNumId w:val="991"/>
   </w:num>
   <w:num w:numId="1004">
+    <w:abstractNumId w:val="991"/>
+  </w:num>
+  <w:num w:numId="1005">
     <w:abstractNumId w:val="99411"/>
     <w:lvlOverride w:ilvl="0">
       <w:startOverride w:val="1"/>
@@ -13250,10 +13371,10 @@
       <w:startOverride w:val="1"/>
     </w:lvlOverride>
   </w:num>
-  <w:num w:numId="1005">
+  <w:num w:numId="1006">
     <w:abstractNumId w:val="991"/>
   </w:num>
-  <w:num w:numId="1006">
+  <w:num w:numId="1007">
     <w:abstractNumId w:val="994111"/>
     <w:lvlOverride w:ilvl="0">
       <w:startOverride w:val="11"/>
@@ -13283,7 +13404,7 @@
       <w:startOverride w:val="11"/>
     </w:lvlOverride>
   </w:num>
-  <w:num w:numId="1007">
+  <w:num w:numId="1008">
     <w:abstractNumId w:val="991"/>
   </w:num>
 </w:numbering>

</xml_diff>

<commit_message>
Nekton updated to work with new All_NEKTON data file
</commit_message>
<xml_diff>
--- a/Nekton/output/SEACAR_Nekton_SpeciesRichness.docx
+++ b/Nekton/output/SEACAR_Nekton_SpeciesRichness.docx
@@ -57,13 +57,13 @@
         <w:t xml:space="preserve"> </w:t>
       </w:r>
       <w:r>
-        <w:t xml:space="preserve">10</w:t>
-      </w:r>
-      <w:r>
-        <w:t xml:space="preserve"> </w:t>
-      </w:r>
-      <w:r>
-        <w:t xml:space="preserve">May,</w:t>
+        <w:t xml:space="preserve">05</w:t>
+      </w:r>
+      <w:r>
+        <w:t xml:space="preserve"> </w:t>
+      </w:r>
+      <w:r>
+        <w:t xml:space="preserve">June,</w:t>
       </w:r>
       <w:r>
         <w:t xml:space="preserve"> </w:t>
@@ -642,7 +642,7 @@
           <w:bCs/>
           <w:b/>
         </w:rPr>
-        <w:t xml:space="preserve">Presence-2022-Jun-29.txt</w:t>
+        <w:t xml:space="preserve">All_NEKTON_Parameters-2023-Jun-01.txt</w:t>
       </w:r>
     </w:p>
     <w:p>
@@ -859,7 +859,7 @@
         <w:rPr>
           <w:rStyle w:val="VerbatimChar"/>
         </w:rPr>
-        <w:t xml:space="preserve">## Presence-2022-Jun-29.txt</w:t>
+        <w:t xml:space="preserve">## All_NEKTON_Parameters-2023-Jun-01.txt</w:t>
       </w:r>
     </w:p>
     <w:bookmarkEnd w:id="27"/>
@@ -1248,13 +1248,70 @@
         <w:br/>
       </w:r>
       <w:r>
-        <w:br/>
-      </w:r>
-      <w:r>
         <w:rPr>
           <w:rStyle w:val="CommentTok"/>
         </w:rPr>
-        <w:t xml:space="preserve"># # Replace instances where NA values imported as blank character string or as "NA"</w:t>
+        <w:t xml:space="preserve"># Makes sure EffortCorrection is numeric value</w:t>
+      </w:r>
+      <w:r>
+        <w:br/>
+      </w:r>
+      <w:r>
+        <w:rPr>
+          <w:rStyle w:val="NormalTok"/>
+        </w:rPr>
+        <w:t xml:space="preserve">data</w:t>
+      </w:r>
+      <w:r>
+        <w:rPr>
+          <w:rStyle w:val="SpecialCharTok"/>
+        </w:rPr>
+        <w:t xml:space="preserve">$</w:t>
+      </w:r>
+      <w:r>
+        <w:rPr>
+          <w:rStyle w:val="NormalTok"/>
+        </w:rPr>
+        <w:t xml:space="preserve">EffortCorrection_100m2 </w:t>
+      </w:r>
+      <w:r>
+        <w:rPr>
+          <w:rStyle w:val="OtherTok"/>
+        </w:rPr>
+        <w:t xml:space="preserve">&lt;-</w:t>
+      </w:r>
+      <w:r>
+        <w:rPr>
+          <w:rStyle w:val="NormalTok"/>
+        </w:rPr>
+        <w:t xml:space="preserve"> </w:t>
+      </w:r>
+      <w:r>
+        <w:rPr>
+          <w:rStyle w:val="FunctionTok"/>
+        </w:rPr>
+        <w:t xml:space="preserve">as.numeric</w:t>
+      </w:r>
+      <w:r>
+        <w:rPr>
+          <w:rStyle w:val="NormalTok"/>
+        </w:rPr>
+        <w:t xml:space="preserve">(data</w:t>
+      </w:r>
+      <w:r>
+        <w:rPr>
+          <w:rStyle w:val="SpecialCharTok"/>
+        </w:rPr>
+        <w:t xml:space="preserve">$</w:t>
+      </w:r>
+      <w:r>
+        <w:rPr>
+          <w:rStyle w:val="NormalTok"/>
+        </w:rPr>
+        <w:t xml:space="preserve">EffortCorrection_100m2)</w:t>
+      </w:r>
+      <w:r>
+        <w:br/>
       </w:r>
       <w:r>
         <w:br/>
@@ -1263,7 +1320,61 @@
         <w:rPr>
           <w:rStyle w:val="CommentTok"/>
         </w:rPr>
-        <w:t xml:space="preserve"># data &lt;- replace(data, data=="", NA)</w:t>
+        <w:t xml:space="preserve"># Remove any data with missing EffortCorrection values</w:t>
+      </w:r>
+      <w:r>
+        <w:br/>
+      </w:r>
+      <w:r>
+        <w:rPr>
+          <w:rStyle w:val="NormalTok"/>
+        </w:rPr>
+        <w:t xml:space="preserve">data </w:t>
+      </w:r>
+      <w:r>
+        <w:rPr>
+          <w:rStyle w:val="OtherTok"/>
+        </w:rPr>
+        <w:t xml:space="preserve">&lt;-</w:t>
+      </w:r>
+      <w:r>
+        <w:rPr>
+          <w:rStyle w:val="NormalTok"/>
+        </w:rPr>
+        <w:t xml:space="preserve"> data[</w:t>
+      </w:r>
+      <w:r>
+        <w:rPr>
+          <w:rStyle w:val="SpecialCharTok"/>
+        </w:rPr>
+        <w:t xml:space="preserve">!</w:t>
+      </w:r>
+      <w:r>
+        <w:rPr>
+          <w:rStyle w:val="FunctionTok"/>
+        </w:rPr>
+        <w:t xml:space="preserve">is.na</w:t>
+      </w:r>
+      <w:r>
+        <w:rPr>
+          <w:rStyle w:val="NormalTok"/>
+        </w:rPr>
+        <w:t xml:space="preserve">(data</w:t>
+      </w:r>
+      <w:r>
+        <w:rPr>
+          <w:rStyle w:val="SpecialCharTok"/>
+        </w:rPr>
+        <w:t xml:space="preserve">$</w:t>
+      </w:r>
+      <w:r>
+        <w:rPr>
+          <w:rStyle w:val="NormalTok"/>
+        </w:rPr>
+        <w:t xml:space="preserve">EffortCorrection_100m2),]</w:t>
+      </w:r>
+      <w:r>
+        <w:br/>
       </w:r>
       <w:r>
         <w:br/>
@@ -1272,7 +1383,58 @@
         <w:rPr>
           <w:rStyle w:val="CommentTok"/>
         </w:rPr>
-        <w:t xml:space="preserve"># data &lt;- replace(data, data=="NA", NA)</w:t>
+        <w:t xml:space="preserve"># Only keep data that has non-zero EffortCorrection values</w:t>
+      </w:r>
+      <w:r>
+        <w:br/>
+      </w:r>
+      <w:r>
+        <w:rPr>
+          <w:rStyle w:val="NormalTok"/>
+        </w:rPr>
+        <w:t xml:space="preserve">data </w:t>
+      </w:r>
+      <w:r>
+        <w:rPr>
+          <w:rStyle w:val="OtherTok"/>
+        </w:rPr>
+        <w:t xml:space="preserve">&lt;-</w:t>
+      </w:r>
+      <w:r>
+        <w:rPr>
+          <w:rStyle w:val="NormalTok"/>
+        </w:rPr>
+        <w:t xml:space="preserve"> data[data</w:t>
+      </w:r>
+      <w:r>
+        <w:rPr>
+          <w:rStyle w:val="SpecialCharTok"/>
+        </w:rPr>
+        <w:t xml:space="preserve">$</w:t>
+      </w:r>
+      <w:r>
+        <w:rPr>
+          <w:rStyle w:val="NormalTok"/>
+        </w:rPr>
+        <w:t xml:space="preserve">EffortCorrection_100m2</w:t>
+      </w:r>
+      <w:r>
+        <w:rPr>
+          <w:rStyle w:val="SpecialCharTok"/>
+        </w:rPr>
+        <w:t xml:space="preserve">!=</w:t>
+      </w:r>
+      <w:r>
+        <w:rPr>
+          <w:rStyle w:val="DecValTok"/>
+        </w:rPr>
+        <w:t xml:space="preserve">0</w:t>
+      </w:r>
+      <w:r>
+        <w:rPr>
+          <w:rStyle w:val="NormalTok"/>
+        </w:rPr>
+        <w:t xml:space="preserve">,]</w:t>
       </w:r>
       <w:r>
         <w:br/>
@@ -1284,16 +1446,16 @@
         <w:rPr>
           <w:rStyle w:val="CommentTok"/>
         </w:rPr>
-        <w:t xml:space="preserve"># Gets the units of the data</w:t>
-      </w:r>
-      <w:r>
-        <w:br/>
-      </w:r>
-      <w:r>
-        <w:rPr>
-          <w:rStyle w:val="NormalTok"/>
-        </w:rPr>
-        <w:t xml:space="preserve">unit </w:t>
+        <w:t xml:space="preserve"># Remove any data with missing ResultValue entries</w:t>
+      </w:r>
+      <w:r>
+        <w:br/>
+      </w:r>
+      <w:r>
+        <w:rPr>
+          <w:rStyle w:val="NormalTok"/>
+        </w:rPr>
+        <w:t xml:space="preserve">data </w:t>
       </w:r>
       <w:r>
         <w:rPr>
@@ -1305,7 +1467,178 @@
         <w:rPr>
           <w:rStyle w:val="NormalTok"/>
         </w:rPr>
-        <w:t xml:space="preserve"> </w:t>
+        <w:t xml:space="preserve"> data[</w:t>
+      </w:r>
+      <w:r>
+        <w:rPr>
+          <w:rStyle w:val="SpecialCharTok"/>
+        </w:rPr>
+        <w:t xml:space="preserve">!</w:t>
+      </w:r>
+      <w:r>
+        <w:rPr>
+          <w:rStyle w:val="FunctionTok"/>
+        </w:rPr>
+        <w:t xml:space="preserve">is.na</w:t>
+      </w:r>
+      <w:r>
+        <w:rPr>
+          <w:rStyle w:val="NormalTok"/>
+        </w:rPr>
+        <w:t xml:space="preserve">(data</w:t>
+      </w:r>
+      <w:r>
+        <w:rPr>
+          <w:rStyle w:val="SpecialCharTok"/>
+        </w:rPr>
+        <w:t xml:space="preserve">$</w:t>
+      </w:r>
+      <w:r>
+        <w:rPr>
+          <w:rStyle w:val="NormalTok"/>
+        </w:rPr>
+        <w:t xml:space="preserve">ResultValue),]</w:t>
+      </w:r>
+      <w:r>
+        <w:br/>
+      </w:r>
+      <w:r>
+        <w:br/>
+      </w:r>
+      <w:r>
+        <w:rPr>
+          <w:rStyle w:val="CommentTok"/>
+        </w:rPr>
+        <w:t xml:space="preserve"># Create Species Richness values for groups of unique combinations of</w:t>
+      </w:r>
+      <w:r>
+        <w:br/>
+      </w:r>
+      <w:r>
+        <w:rPr>
+          <w:rStyle w:val="CommentTok"/>
+        </w:rPr>
+        <w:t xml:space="preserve"># ManagedAreaName, ProgramID, ProgramName, ProgramLocationID, SampleDate,</w:t>
+      </w:r>
+      <w:r>
+        <w:br/>
+      </w:r>
+      <w:r>
+        <w:rPr>
+          <w:rStyle w:val="CommentTok"/>
+        </w:rPr>
+        <w:t xml:space="preserve"># GearType, and GearSize_m.</w:t>
+      </w:r>
+      <w:r>
+        <w:br/>
+      </w:r>
+      <w:r>
+        <w:rPr>
+          <w:rStyle w:val="NormalTok"/>
+        </w:rPr>
+        <w:t xml:space="preserve">data </w:t>
+      </w:r>
+      <w:r>
+        <w:rPr>
+          <w:rStyle w:val="OtherTok"/>
+        </w:rPr>
+        <w:t xml:space="preserve">&lt;-</w:t>
+      </w:r>
+      <w:r>
+        <w:rPr>
+          <w:rStyle w:val="NormalTok"/>
+        </w:rPr>
+        <w:t xml:space="preserve"> data </w:t>
+      </w:r>
+      <w:r>
+        <w:rPr>
+          <w:rStyle w:val="SpecialCharTok"/>
+        </w:rPr>
+        <w:t xml:space="preserve">%&gt;%</w:t>
+      </w:r>
+      <w:r>
+        <w:br/>
+      </w:r>
+      <w:r>
+        <w:rPr>
+          <w:rStyle w:val="NormalTok"/>
+        </w:rPr>
+        <w:t xml:space="preserve">   </w:t>
+      </w:r>
+      <w:r>
+        <w:rPr>
+          <w:rStyle w:val="FunctionTok"/>
+        </w:rPr>
+        <w:t xml:space="preserve">group_by</w:t>
+      </w:r>
+      <w:r>
+        <w:rPr>
+          <w:rStyle w:val="NormalTok"/>
+        </w:rPr>
+        <w:t xml:space="preserve">(ManagedAreaName, ProgramID, ProgramName, ProgramLocationID,</w:t>
+      </w:r>
+      <w:r>
+        <w:br/>
+      </w:r>
+      <w:r>
+        <w:rPr>
+          <w:rStyle w:val="NormalTok"/>
+        </w:rPr>
+        <w:t xml:space="preserve">            SampleDate, GearType, GearSize_m) </w:t>
+      </w:r>
+      <w:r>
+        <w:rPr>
+          <w:rStyle w:val="SpecialCharTok"/>
+        </w:rPr>
+        <w:t xml:space="preserve">%&gt;%</w:t>
+      </w:r>
+      <w:r>
+        <w:br/>
+      </w:r>
+      <w:r>
+        <w:rPr>
+          <w:rStyle w:val="NormalTok"/>
+        </w:rPr>
+        <w:t xml:space="preserve">   </w:t>
+      </w:r>
+      <w:r>
+        <w:rPr>
+          <w:rStyle w:val="FunctionTok"/>
+        </w:rPr>
+        <w:t xml:space="preserve">summarise</w:t>
+      </w:r>
+      <w:r>
+        <w:rPr>
+          <w:rStyle w:val="NormalTok"/>
+        </w:rPr>
+        <w:t xml:space="preserve">(</w:t>
+      </w:r>
+      <w:r>
+        <w:rPr>
+          <w:rStyle w:val="AttributeTok"/>
+        </w:rPr>
+        <w:t xml:space="preserve">ParameterName=</w:t>
+      </w:r>
+      <w:r>
+        <w:rPr>
+          <w:rStyle w:val="NormalTok"/>
+        </w:rPr>
+        <w:t xml:space="preserve">parameter,</w:t>
+      </w:r>
+      <w:r>
+        <w:br/>
+      </w:r>
+      <w:r>
+        <w:rPr>
+          <w:rStyle w:val="NormalTok"/>
+        </w:rPr>
+        <w:t xml:space="preserve">             </w:t>
+      </w:r>
+      <w:r>
+        <w:rPr>
+          <w:rStyle w:val="AttributeTok"/>
+        </w:rPr>
+        <w:t xml:space="preserve">Year=</w:t>
       </w:r>
       <w:r>
         <w:rPr>
@@ -1317,316 +1650,73 @@
         <w:rPr>
           <w:rStyle w:val="NormalTok"/>
         </w:rPr>
-        <w:t xml:space="preserve">(data</w:t>
-      </w:r>
-      <w:r>
-        <w:rPr>
-          <w:rStyle w:val="SpecialCharTok"/>
-        </w:rPr>
-        <w:t xml:space="preserve">$</w:t>
-      </w:r>
-      <w:r>
-        <w:rPr>
-          <w:rStyle w:val="NormalTok"/>
-        </w:rPr>
-        <w:t xml:space="preserve">ParameterUnits)</w:t>
-      </w:r>
-      <w:r>
-        <w:br/>
-      </w:r>
-      <w:r>
-        <w:br/>
-      </w:r>
-      <w:r>
-        <w:rPr>
-          <w:rStyle w:val="CommentTok"/>
-        </w:rPr>
-        <w:t xml:space="preserve"># Remove any data with missing EffortCorrection values</w:t>
-      </w:r>
-      <w:r>
-        <w:br/>
-      </w:r>
-      <w:r>
-        <w:rPr>
-          <w:rStyle w:val="NormalTok"/>
-        </w:rPr>
-        <w:t xml:space="preserve">data </w:t>
-      </w:r>
-      <w:r>
-        <w:rPr>
-          <w:rStyle w:val="OtherTok"/>
-        </w:rPr>
-        <w:t xml:space="preserve">&lt;-</w:t>
-      </w:r>
-      <w:r>
-        <w:rPr>
-          <w:rStyle w:val="NormalTok"/>
-        </w:rPr>
-        <w:t xml:space="preserve"> data[</w:t>
-      </w:r>
-      <w:r>
-        <w:rPr>
-          <w:rStyle w:val="SpecialCharTok"/>
-        </w:rPr>
-        <w:t xml:space="preserve">!</w:t>
-      </w:r>
-      <w:r>
-        <w:rPr>
-          <w:rStyle w:val="FunctionTok"/>
-        </w:rPr>
-        <w:t xml:space="preserve">is.na</w:t>
-      </w:r>
-      <w:r>
-        <w:rPr>
-          <w:rStyle w:val="NormalTok"/>
-        </w:rPr>
-        <w:t xml:space="preserve">(data</w:t>
-      </w:r>
-      <w:r>
-        <w:rPr>
-          <w:rStyle w:val="SpecialCharTok"/>
-        </w:rPr>
-        <w:t xml:space="preserve">$</w:t>
-      </w:r>
-      <w:r>
-        <w:rPr>
-          <w:rStyle w:val="NormalTok"/>
-        </w:rPr>
-        <w:t xml:space="preserve">EffortCorrection_100m2),]</w:t>
-      </w:r>
-      <w:r>
-        <w:br/>
-      </w:r>
-      <w:r>
-        <w:br/>
-      </w:r>
-      <w:r>
-        <w:rPr>
-          <w:rStyle w:val="CommentTok"/>
-        </w:rPr>
-        <w:t xml:space="preserve"># Only keep data that has non-zero EffortCorrection values</w:t>
-      </w:r>
-      <w:r>
-        <w:br/>
-      </w:r>
-      <w:r>
-        <w:rPr>
-          <w:rStyle w:val="NormalTok"/>
-        </w:rPr>
-        <w:t xml:space="preserve">data </w:t>
-      </w:r>
-      <w:r>
-        <w:rPr>
-          <w:rStyle w:val="OtherTok"/>
-        </w:rPr>
-        <w:t xml:space="preserve">&lt;-</w:t>
-      </w:r>
-      <w:r>
-        <w:rPr>
-          <w:rStyle w:val="NormalTok"/>
-        </w:rPr>
-        <w:t xml:space="preserve"> data[data</w:t>
-      </w:r>
-      <w:r>
-        <w:rPr>
-          <w:rStyle w:val="SpecialCharTok"/>
-        </w:rPr>
-        <w:t xml:space="preserve">$</w:t>
-      </w:r>
-      <w:r>
-        <w:rPr>
-          <w:rStyle w:val="NormalTok"/>
-        </w:rPr>
-        <w:t xml:space="preserve">EffortCorrection_100m2</w:t>
-      </w:r>
-      <w:r>
-        <w:rPr>
-          <w:rStyle w:val="SpecialCharTok"/>
-        </w:rPr>
-        <w:t xml:space="preserve">!=</w:t>
-      </w:r>
-      <w:r>
-        <w:rPr>
-          <w:rStyle w:val="DecValTok"/>
-        </w:rPr>
-        <w:t xml:space="preserve">0</w:t>
-      </w:r>
-      <w:r>
-        <w:rPr>
-          <w:rStyle w:val="NormalTok"/>
-        </w:rPr>
-        <w:t xml:space="preserve">,]</w:t>
-      </w:r>
-      <w:r>
-        <w:br/>
-      </w:r>
-      <w:r>
-        <w:br/>
-      </w:r>
-      <w:r>
-        <w:rPr>
-          <w:rStyle w:val="CommentTok"/>
-        </w:rPr>
-        <w:t xml:space="preserve"># Remove any data with missing ResultValue entries</w:t>
-      </w:r>
-      <w:r>
-        <w:br/>
-      </w:r>
-      <w:r>
-        <w:rPr>
-          <w:rStyle w:val="NormalTok"/>
-        </w:rPr>
-        <w:t xml:space="preserve">data </w:t>
-      </w:r>
-      <w:r>
-        <w:rPr>
-          <w:rStyle w:val="OtherTok"/>
-        </w:rPr>
-        <w:t xml:space="preserve">&lt;-</w:t>
-      </w:r>
-      <w:r>
-        <w:rPr>
-          <w:rStyle w:val="NormalTok"/>
-        </w:rPr>
-        <w:t xml:space="preserve"> data[</w:t>
-      </w:r>
-      <w:r>
-        <w:rPr>
-          <w:rStyle w:val="SpecialCharTok"/>
-        </w:rPr>
-        <w:t xml:space="preserve">!</w:t>
-      </w:r>
-      <w:r>
-        <w:rPr>
-          <w:rStyle w:val="FunctionTok"/>
-        </w:rPr>
-        <w:t xml:space="preserve">is.na</w:t>
-      </w:r>
-      <w:r>
-        <w:rPr>
-          <w:rStyle w:val="NormalTok"/>
-        </w:rPr>
-        <w:t xml:space="preserve">(data</w:t>
-      </w:r>
-      <w:r>
-        <w:rPr>
-          <w:rStyle w:val="SpecialCharTok"/>
-        </w:rPr>
-        <w:t xml:space="preserve">$</w:t>
-      </w:r>
-      <w:r>
-        <w:rPr>
-          <w:rStyle w:val="NormalTok"/>
-        </w:rPr>
-        <w:t xml:space="preserve">ResultValue),]</w:t>
-      </w:r>
-      <w:r>
-        <w:br/>
-      </w:r>
-      <w:r>
-        <w:br/>
-      </w:r>
-      <w:r>
-        <w:rPr>
-          <w:rStyle w:val="CommentTok"/>
-        </w:rPr>
-        <w:t xml:space="preserve"># Create Species Richness values for groups of unique combinations of</w:t>
-      </w:r>
-      <w:r>
-        <w:br/>
-      </w:r>
-      <w:r>
-        <w:rPr>
-          <w:rStyle w:val="CommentTok"/>
-        </w:rPr>
-        <w:t xml:space="preserve"># ManagedAreaName, ProgramID, ProgramName, ProgramLocationID, SampleDate,</w:t>
-      </w:r>
-      <w:r>
-        <w:br/>
-      </w:r>
-      <w:r>
-        <w:rPr>
-          <w:rStyle w:val="CommentTok"/>
-        </w:rPr>
-        <w:t xml:space="preserve"># GearType, and GearSize_m.</w:t>
-      </w:r>
-      <w:r>
-        <w:br/>
-      </w:r>
-      <w:r>
-        <w:rPr>
-          <w:rStyle w:val="NormalTok"/>
-        </w:rPr>
-        <w:t xml:space="preserve">data </w:t>
-      </w:r>
-      <w:r>
-        <w:rPr>
-          <w:rStyle w:val="OtherTok"/>
-        </w:rPr>
-        <w:t xml:space="preserve">&lt;-</w:t>
-      </w:r>
-      <w:r>
-        <w:rPr>
-          <w:rStyle w:val="NormalTok"/>
-        </w:rPr>
-        <w:t xml:space="preserve"> data </w:t>
-      </w:r>
-      <w:r>
-        <w:rPr>
-          <w:rStyle w:val="SpecialCharTok"/>
-        </w:rPr>
-        <w:t xml:space="preserve">%&gt;%</w:t>
-      </w:r>
-      <w:r>
-        <w:br/>
-      </w:r>
-      <w:r>
-        <w:rPr>
-          <w:rStyle w:val="NormalTok"/>
-        </w:rPr>
-        <w:t xml:space="preserve">   </w:t>
-      </w:r>
-      <w:r>
-        <w:rPr>
-          <w:rStyle w:val="FunctionTok"/>
-        </w:rPr>
-        <w:t xml:space="preserve">group_by</w:t>
-      </w:r>
-      <w:r>
-        <w:rPr>
-          <w:rStyle w:val="NormalTok"/>
-        </w:rPr>
-        <w:t xml:space="preserve">(ManagedAreaName, ProgramID, ProgramName, ProgramLocationID,</w:t>
-      </w:r>
-      <w:r>
-        <w:br/>
-      </w:r>
-      <w:r>
-        <w:rPr>
-          <w:rStyle w:val="NormalTok"/>
-        </w:rPr>
-        <w:t xml:space="preserve">            SampleDate, GearType, GearSize_m) </w:t>
-      </w:r>
-      <w:r>
-        <w:rPr>
-          <w:rStyle w:val="SpecialCharTok"/>
-        </w:rPr>
-        <w:t xml:space="preserve">%&gt;%</w:t>
-      </w:r>
-      <w:r>
-        <w:br/>
-      </w:r>
-      <w:r>
-        <w:rPr>
-          <w:rStyle w:val="NormalTok"/>
-        </w:rPr>
-        <w:t xml:space="preserve">   </w:t>
-      </w:r>
-      <w:r>
-        <w:rPr>
-          <w:rStyle w:val="FunctionTok"/>
-        </w:rPr>
-        <w:t xml:space="preserve">summarise</w:t>
+        <w:t xml:space="preserve">(Year), </w:t>
+      </w:r>
+      <w:r>
+        <w:rPr>
+          <w:rStyle w:val="AttributeTok"/>
+        </w:rPr>
+        <w:t xml:space="preserve">Month=</w:t>
+      </w:r>
+      <w:r>
+        <w:rPr>
+          <w:rStyle w:val="FunctionTok"/>
+        </w:rPr>
+        <w:t xml:space="preserve">unique</w:t>
+      </w:r>
+      <w:r>
+        <w:rPr>
+          <w:rStyle w:val="NormalTok"/>
+        </w:rPr>
+        <w:t xml:space="preserve">(Month),</w:t>
+      </w:r>
+      <w:r>
+        <w:br/>
+      </w:r>
+      <w:r>
+        <w:rPr>
+          <w:rStyle w:val="NormalTok"/>
+        </w:rPr>
+        <w:t xml:space="preserve">             </w:t>
+      </w:r>
+      <w:r>
+        <w:rPr>
+          <w:rStyle w:val="AttributeTok"/>
+        </w:rPr>
+        <w:t xml:space="preserve">N_Species=</w:t>
+      </w:r>
+      <w:r>
+        <w:rPr>
+          <w:rStyle w:val="FunctionTok"/>
+        </w:rPr>
+        <w:t xml:space="preserve">sum</w:t>
+      </w:r>
+      <w:r>
+        <w:rPr>
+          <w:rStyle w:val="NormalTok"/>
+        </w:rPr>
+        <w:t xml:space="preserve">(ResultValue),</w:t>
+      </w:r>
+      <w:r>
+        <w:br/>
+      </w:r>
+      <w:r>
+        <w:rPr>
+          <w:rStyle w:val="NormalTok"/>
+        </w:rPr>
+        <w:t xml:space="preserve">             </w:t>
+      </w:r>
+      <w:r>
+        <w:rPr>
+          <w:rStyle w:val="AttributeTok"/>
+        </w:rPr>
+        <w:t xml:space="preserve">EffortCorrection_100m2=</w:t>
+      </w:r>
+      <w:r>
+        <w:rPr>
+          <w:rStyle w:val="FunctionTok"/>
+        </w:rPr>
+        <w:t xml:space="preserve">as.numeric</w:t>
       </w:r>
       <w:r>
         <w:rPr>
@@ -1636,33 +1726,6 @@
       </w:r>
       <w:r>
         <w:rPr>
-          <w:rStyle w:val="AttributeTok"/>
-        </w:rPr>
-        <w:t xml:space="preserve">ParameterName=</w:t>
-      </w:r>
-      <w:r>
-        <w:rPr>
-          <w:rStyle w:val="NormalTok"/>
-        </w:rPr>
-        <w:t xml:space="preserve">parameter,</w:t>
-      </w:r>
-      <w:r>
-        <w:br/>
-      </w:r>
-      <w:r>
-        <w:rPr>
-          <w:rStyle w:val="NormalTok"/>
-        </w:rPr>
-        <w:t xml:space="preserve">             </w:t>
-      </w:r>
-      <w:r>
-        <w:rPr>
-          <w:rStyle w:val="AttributeTok"/>
-        </w:rPr>
-        <w:t xml:space="preserve">Year=</w:t>
-      </w:r>
-      <w:r>
-        <w:rPr>
           <w:rStyle w:val="FunctionTok"/>
         </w:rPr>
         <w:t xml:space="preserve">unique</w:t>
@@ -1671,79 +1734,7 @@
         <w:rPr>
           <w:rStyle w:val="NormalTok"/>
         </w:rPr>
-        <w:t xml:space="preserve">(Year), </w:t>
-      </w:r>
-      <w:r>
-        <w:rPr>
-          <w:rStyle w:val="AttributeTok"/>
-        </w:rPr>
-        <w:t xml:space="preserve">Month=</w:t>
-      </w:r>
-      <w:r>
-        <w:rPr>
-          <w:rStyle w:val="FunctionTok"/>
-        </w:rPr>
-        <w:t xml:space="preserve">unique</w:t>
-      </w:r>
-      <w:r>
-        <w:rPr>
-          <w:rStyle w:val="NormalTok"/>
-        </w:rPr>
-        <w:t xml:space="preserve">(Month),</w:t>
-      </w:r>
-      <w:r>
-        <w:br/>
-      </w:r>
-      <w:r>
-        <w:rPr>
-          <w:rStyle w:val="NormalTok"/>
-        </w:rPr>
-        <w:t xml:space="preserve">             </w:t>
-      </w:r>
-      <w:r>
-        <w:rPr>
-          <w:rStyle w:val="AttributeTok"/>
-        </w:rPr>
-        <w:t xml:space="preserve">N_Species=</w:t>
-      </w:r>
-      <w:r>
-        <w:rPr>
-          <w:rStyle w:val="FunctionTok"/>
-        </w:rPr>
-        <w:t xml:space="preserve">sum</w:t>
-      </w:r>
-      <w:r>
-        <w:rPr>
-          <w:rStyle w:val="NormalTok"/>
-        </w:rPr>
-        <w:t xml:space="preserve">(ResultValue),</w:t>
-      </w:r>
-      <w:r>
-        <w:br/>
-      </w:r>
-      <w:r>
-        <w:rPr>
-          <w:rStyle w:val="NormalTok"/>
-        </w:rPr>
-        <w:t xml:space="preserve">             </w:t>
-      </w:r>
-      <w:r>
-        <w:rPr>
-          <w:rStyle w:val="AttributeTok"/>
-        </w:rPr>
-        <w:t xml:space="preserve">EffortCorrection_100m2=</w:t>
-      </w:r>
-      <w:r>
-        <w:rPr>
-          <w:rStyle w:val="FunctionTok"/>
-        </w:rPr>
-        <w:t xml:space="preserve">unique</w:t>
-      </w:r>
-      <w:r>
-        <w:rPr>
-          <w:rStyle w:val="NormalTok"/>
-        </w:rPr>
-        <w:t xml:space="preserve">(EffortCorrection_100m2),</w:t>
+        <w:t xml:space="preserve">(EffortCorrection_100m2)),</w:t>
       </w:r>
       <w:r>
         <w:br/>
@@ -6637,7 +6628,7 @@
       </w:r>
     </w:p>
     <w:bookmarkEnd w:id="31"/>
-    <w:bookmarkStart w:id="69" w:name="appendix-i-managed-area-species-richness"/>
+    <w:bookmarkStart w:id="48" w:name="appendix-i-managed-area-species-richness"/>
     <w:p>
       <w:pPr>
         <w:pStyle w:val="Heading1"/>
@@ -12571,11 +12562,9 @@
           </wp:inline>
         </w:drawing>
       </w:r>
-    </w:p>
-    <w:p>
-      <w:pPr>
-        <w:pStyle w:val="BodyText"/>
-      </w:pPr>
+      <w:r>
+        <w:t xml:space="preserve"> </w:t>
+      </w:r>
       <w:r>
         <w:drawing>
           <wp:inline>
@@ -12619,334 +12608,7 @@
         </w:drawing>
       </w:r>
     </w:p>
-    <w:p>
-      <w:pPr>
-        <w:pStyle w:val="BodyText"/>
-      </w:pPr>
-      <w:r>
-        <w:drawing>
-          <wp:inline>
-            <wp:extent cx="5334000" cy="4000500"/>
-            <wp:effectExtent b="0" l="0" r="0" t="0"/>
-            <wp:docPr descr="" title="" id="49" name="Picture"/>
-            <a:graphic>
-              <a:graphicData uri="http://schemas.openxmlformats.org/drawingml/2006/picture">
-                <pic:pic>
-                  <pic:nvPicPr>
-                    <pic:cNvPr descr="C:\Users\jepanzik\Box\R%20Projects\SEACAR_Trend_Analyses\Nekton\output\SEACAR_Nekton_SpeciesRichness_files/figure-latex/SpeciesRichPlot-6.png" id="50" name="Picture"/>
-                    <pic:cNvPicPr>
-                      <a:picLocks noChangeArrowheads="1" noChangeAspect="1"/>
-                    </pic:cNvPicPr>
-                  </pic:nvPicPr>
-                  <pic:blipFill>
-                    <a:blip r:embed="rId48"/>
-                    <a:stretch>
-                      <a:fillRect/>
-                    </a:stretch>
-                  </pic:blipFill>
-                  <pic:spPr bwMode="auto">
-                    <a:xfrm>
-                      <a:off x="0" y="0"/>
-                      <a:ext cx="5334000" cy="4000500"/>
-                    </a:xfrm>
-                    <a:prstGeom prst="rect">
-                      <a:avLst/>
-                    </a:prstGeom>
-                    <a:noFill/>
-                    <a:ln w="9525">
-                      <a:noFill/>
-                      <a:headEnd/>
-                      <a:tailEnd/>
-                    </a:ln>
-                  </pic:spPr>
-                </pic:pic>
-              </a:graphicData>
-            </a:graphic>
-          </wp:inline>
-        </w:drawing>
-      </w:r>
-    </w:p>
-    <w:p>
-      <w:pPr>
-        <w:pStyle w:val="BodyText"/>
-      </w:pPr>
-      <w:r>
-        <w:drawing>
-          <wp:inline>
-            <wp:extent cx="5334000" cy="4000500"/>
-            <wp:effectExtent b="0" l="0" r="0" t="0"/>
-            <wp:docPr descr="" title="" id="52" name="Picture"/>
-            <a:graphic>
-              <a:graphicData uri="http://schemas.openxmlformats.org/drawingml/2006/picture">
-                <pic:pic>
-                  <pic:nvPicPr>
-                    <pic:cNvPr descr="C:\Users\jepanzik\Box\R%20Projects\SEACAR_Trend_Analyses\Nekton\output\SEACAR_Nekton_SpeciesRichness_files/figure-latex/SpeciesRichPlot-7.png" id="53" name="Picture"/>
-                    <pic:cNvPicPr>
-                      <a:picLocks noChangeArrowheads="1" noChangeAspect="1"/>
-                    </pic:cNvPicPr>
-                  </pic:nvPicPr>
-                  <pic:blipFill>
-                    <a:blip r:embed="rId51"/>
-                    <a:stretch>
-                      <a:fillRect/>
-                    </a:stretch>
-                  </pic:blipFill>
-                  <pic:spPr bwMode="auto">
-                    <a:xfrm>
-                      <a:off x="0" y="0"/>
-                      <a:ext cx="5334000" cy="4000500"/>
-                    </a:xfrm>
-                    <a:prstGeom prst="rect">
-                      <a:avLst/>
-                    </a:prstGeom>
-                    <a:noFill/>
-                    <a:ln w="9525">
-                      <a:noFill/>
-                      <a:headEnd/>
-                      <a:tailEnd/>
-                    </a:ln>
-                  </pic:spPr>
-                </pic:pic>
-              </a:graphicData>
-            </a:graphic>
-          </wp:inline>
-        </w:drawing>
-      </w:r>
-    </w:p>
-    <w:p>
-      <w:pPr>
-        <w:pStyle w:val="BodyText"/>
-      </w:pPr>
-      <w:r>
-        <w:drawing>
-          <wp:inline>
-            <wp:extent cx="5334000" cy="4000500"/>
-            <wp:effectExtent b="0" l="0" r="0" t="0"/>
-            <wp:docPr descr="" title="" id="55" name="Picture"/>
-            <a:graphic>
-              <a:graphicData uri="http://schemas.openxmlformats.org/drawingml/2006/picture">
-                <pic:pic>
-                  <pic:nvPicPr>
-                    <pic:cNvPr descr="C:\Users\jepanzik\Box\R%20Projects\SEACAR_Trend_Analyses\Nekton\output\SEACAR_Nekton_SpeciesRichness_files/figure-latex/SpeciesRichPlot-8.png" id="56" name="Picture"/>
-                    <pic:cNvPicPr>
-                      <a:picLocks noChangeArrowheads="1" noChangeAspect="1"/>
-                    </pic:cNvPicPr>
-                  </pic:nvPicPr>
-                  <pic:blipFill>
-                    <a:blip r:embed="rId54"/>
-                    <a:stretch>
-                      <a:fillRect/>
-                    </a:stretch>
-                  </pic:blipFill>
-                  <pic:spPr bwMode="auto">
-                    <a:xfrm>
-                      <a:off x="0" y="0"/>
-                      <a:ext cx="5334000" cy="4000500"/>
-                    </a:xfrm>
-                    <a:prstGeom prst="rect">
-                      <a:avLst/>
-                    </a:prstGeom>
-                    <a:noFill/>
-                    <a:ln w="9525">
-                      <a:noFill/>
-                      <a:headEnd/>
-                      <a:tailEnd/>
-                    </a:ln>
-                  </pic:spPr>
-                </pic:pic>
-              </a:graphicData>
-            </a:graphic>
-          </wp:inline>
-        </w:drawing>
-      </w:r>
-    </w:p>
-    <w:p>
-      <w:pPr>
-        <w:pStyle w:val="BodyText"/>
-      </w:pPr>
-      <w:r>
-        <w:drawing>
-          <wp:inline>
-            <wp:extent cx="5334000" cy="4000500"/>
-            <wp:effectExtent b="0" l="0" r="0" t="0"/>
-            <wp:docPr descr="" title="" id="58" name="Picture"/>
-            <a:graphic>
-              <a:graphicData uri="http://schemas.openxmlformats.org/drawingml/2006/picture">
-                <pic:pic>
-                  <pic:nvPicPr>
-                    <pic:cNvPr descr="C:\Users\jepanzik\Box\R%20Projects\SEACAR_Trend_Analyses\Nekton\output\SEACAR_Nekton_SpeciesRichness_files/figure-latex/SpeciesRichPlot-9.png" id="59" name="Picture"/>
-                    <pic:cNvPicPr>
-                      <a:picLocks noChangeArrowheads="1" noChangeAspect="1"/>
-                    </pic:cNvPicPr>
-                  </pic:nvPicPr>
-                  <pic:blipFill>
-                    <a:blip r:embed="rId57"/>
-                    <a:stretch>
-                      <a:fillRect/>
-                    </a:stretch>
-                  </pic:blipFill>
-                  <pic:spPr bwMode="auto">
-                    <a:xfrm>
-                      <a:off x="0" y="0"/>
-                      <a:ext cx="5334000" cy="4000500"/>
-                    </a:xfrm>
-                    <a:prstGeom prst="rect">
-                      <a:avLst/>
-                    </a:prstGeom>
-                    <a:noFill/>
-                    <a:ln w="9525">
-                      <a:noFill/>
-                      <a:headEnd/>
-                      <a:tailEnd/>
-                    </a:ln>
-                  </pic:spPr>
-                </pic:pic>
-              </a:graphicData>
-            </a:graphic>
-          </wp:inline>
-        </w:drawing>
-      </w:r>
-    </w:p>
-    <w:p>
-      <w:pPr>
-        <w:pStyle w:val="BodyText"/>
-      </w:pPr>
-      <w:r>
-        <w:drawing>
-          <wp:inline>
-            <wp:extent cx="5334000" cy="4000500"/>
-            <wp:effectExtent b="0" l="0" r="0" t="0"/>
-            <wp:docPr descr="" title="" id="61" name="Picture"/>
-            <a:graphic>
-              <a:graphicData uri="http://schemas.openxmlformats.org/drawingml/2006/picture">
-                <pic:pic>
-                  <pic:nvPicPr>
-                    <pic:cNvPr descr="C:\Users\jepanzik\Box\R%20Projects\SEACAR_Trend_Analyses\Nekton\output\SEACAR_Nekton_SpeciesRichness_files/figure-latex/SpeciesRichPlot-10.png" id="62" name="Picture"/>
-                    <pic:cNvPicPr>
-                      <a:picLocks noChangeArrowheads="1" noChangeAspect="1"/>
-                    </pic:cNvPicPr>
-                  </pic:nvPicPr>
-                  <pic:blipFill>
-                    <a:blip r:embed="rId60"/>
-                    <a:stretch>
-                      <a:fillRect/>
-                    </a:stretch>
-                  </pic:blipFill>
-                  <pic:spPr bwMode="auto">
-                    <a:xfrm>
-                      <a:off x="0" y="0"/>
-                      <a:ext cx="5334000" cy="4000500"/>
-                    </a:xfrm>
-                    <a:prstGeom prst="rect">
-                      <a:avLst/>
-                    </a:prstGeom>
-                    <a:noFill/>
-                    <a:ln w="9525">
-                      <a:noFill/>
-                      <a:headEnd/>
-                      <a:tailEnd/>
-                    </a:ln>
-                  </pic:spPr>
-                </pic:pic>
-              </a:graphicData>
-            </a:graphic>
-          </wp:inline>
-        </w:drawing>
-      </w:r>
-    </w:p>
-    <w:p>
-      <w:pPr>
-        <w:pStyle w:val="BodyText"/>
-      </w:pPr>
-      <w:r>
-        <w:drawing>
-          <wp:inline>
-            <wp:extent cx="5334000" cy="4000500"/>
-            <wp:effectExtent b="0" l="0" r="0" t="0"/>
-            <wp:docPr descr="" title="" id="64" name="Picture"/>
-            <a:graphic>
-              <a:graphicData uri="http://schemas.openxmlformats.org/drawingml/2006/picture">
-                <pic:pic>
-                  <pic:nvPicPr>
-                    <pic:cNvPr descr="C:\Users\jepanzik\Box\R%20Projects\SEACAR_Trend_Analyses\Nekton\output\SEACAR_Nekton_SpeciesRichness_files/figure-latex/SpeciesRichPlot-11.png" id="65" name="Picture"/>
-                    <pic:cNvPicPr>
-                      <a:picLocks noChangeArrowheads="1" noChangeAspect="1"/>
-                    </pic:cNvPicPr>
-                  </pic:nvPicPr>
-                  <pic:blipFill>
-                    <a:blip r:embed="rId63"/>
-                    <a:stretch>
-                      <a:fillRect/>
-                    </a:stretch>
-                  </pic:blipFill>
-                  <pic:spPr bwMode="auto">
-                    <a:xfrm>
-                      <a:off x="0" y="0"/>
-                      <a:ext cx="5334000" cy="4000500"/>
-                    </a:xfrm>
-                    <a:prstGeom prst="rect">
-                      <a:avLst/>
-                    </a:prstGeom>
-                    <a:noFill/>
-                    <a:ln w="9525">
-                      <a:noFill/>
-                      <a:headEnd/>
-                      <a:tailEnd/>
-                    </a:ln>
-                  </pic:spPr>
-                </pic:pic>
-              </a:graphicData>
-            </a:graphic>
-          </wp:inline>
-        </w:drawing>
-      </w:r>
-      <w:r>
-        <w:t xml:space="preserve"> </w:t>
-      </w:r>
-      <w:r>
-        <w:drawing>
-          <wp:inline>
-            <wp:extent cx="5334000" cy="4000500"/>
-            <wp:effectExtent b="0" l="0" r="0" t="0"/>
-            <wp:docPr descr="" title="" id="67" name="Picture"/>
-            <a:graphic>
-              <a:graphicData uri="http://schemas.openxmlformats.org/drawingml/2006/picture">
-                <pic:pic>
-                  <pic:nvPicPr>
-                    <pic:cNvPr descr="C:\Users\jepanzik\Box\R%20Projects\SEACAR_Trend_Analyses\Nekton\output\SEACAR_Nekton_SpeciesRichness_files/figure-latex/SpeciesRichPlot-12.png" id="68" name="Picture"/>
-                    <pic:cNvPicPr>
-                      <a:picLocks noChangeArrowheads="1" noChangeAspect="1"/>
-                    </pic:cNvPicPr>
-                  </pic:nvPicPr>
-                  <pic:blipFill>
-                    <a:blip r:embed="rId66"/>
-                    <a:stretch>
-                      <a:fillRect/>
-                    </a:stretch>
-                  </pic:blipFill>
-                  <pic:spPr bwMode="auto">
-                    <a:xfrm>
-                      <a:off x="0" y="0"/>
-                      <a:ext cx="5334000" cy="4000500"/>
-                    </a:xfrm>
-                    <a:prstGeom prst="rect">
-                      <a:avLst/>
-                    </a:prstGeom>
-                    <a:noFill/>
-                    <a:ln w="9525">
-                      <a:noFill/>
-                      <a:headEnd/>
-                      <a:tailEnd/>
-                    </a:ln>
-                  </pic:spPr>
-                </pic:pic>
-              </a:graphicData>
-            </a:graphic>
-          </wp:inline>
-        </w:drawing>
-      </w:r>
-    </w:p>
-    <w:bookmarkEnd w:id="69"/>
+    <w:bookmarkEnd w:id="48"/>
     <w:sectPr/>
   </w:body>
 </w:document>

</xml_diff>

<commit_message>
Nekton analysis for June 5, 2023 database export
</commit_message>
<xml_diff>
--- a/Nekton/output/SEACAR_Nekton_SpeciesRichness.docx
+++ b/Nekton/output/SEACAR_Nekton_SpeciesRichness.docx
@@ -642,7 +642,7 @@
           <w:bCs/>
           <w:b/>
         </w:rPr>
-        <w:t xml:space="preserve">All_NEKTON_Parameters-2023-Jun-01.txt</w:t>
+        <w:t xml:space="preserve">All_NEKTON_Parameters-2023-Jun-05.txt</w:t>
       </w:r>
     </w:p>
     <w:p>
@@ -859,7 +859,7 @@
         <w:rPr>
           <w:rStyle w:val="VerbatimChar"/>
         </w:rPr>
-        <w:t xml:space="preserve">## All_NEKTON_Parameters-2023-Jun-01.txt</w:t>
+        <w:t xml:space="preserve">## All_NEKTON_Parameters-2023-Jun-05.txt</w:t>
       </w:r>
     </w:p>
     <w:bookmarkEnd w:id="27"/>
@@ -6628,7 +6628,7 @@
       </w:r>
     </w:p>
     <w:bookmarkEnd w:id="31"/>
-    <w:bookmarkStart w:id="48" w:name="appendix-i-managed-area-species-richness"/>
+    <w:bookmarkStart w:id="69" w:name="appendix-i-managed-area-species-richness"/>
     <w:p>
       <w:pPr>
         <w:pStyle w:val="Heading1"/>
@@ -12562,9 +12562,11 @@
           </wp:inline>
         </w:drawing>
       </w:r>
-      <w:r>
-        <w:t xml:space="preserve"> </w:t>
-      </w:r>
+    </w:p>
+    <w:p>
+      <w:pPr>
+        <w:pStyle w:val="BodyText"/>
+      </w:pPr>
       <w:r>
         <w:drawing>
           <wp:inline>
@@ -12608,7 +12610,334 @@
         </w:drawing>
       </w:r>
     </w:p>
-    <w:bookmarkEnd w:id="48"/>
+    <w:p>
+      <w:pPr>
+        <w:pStyle w:val="BodyText"/>
+      </w:pPr>
+      <w:r>
+        <w:drawing>
+          <wp:inline>
+            <wp:extent cx="5334000" cy="4000500"/>
+            <wp:effectExtent b="0" l="0" r="0" t="0"/>
+            <wp:docPr descr="" title="" id="49" name="Picture"/>
+            <a:graphic>
+              <a:graphicData uri="http://schemas.openxmlformats.org/drawingml/2006/picture">
+                <pic:pic>
+                  <pic:nvPicPr>
+                    <pic:cNvPr descr="C:\Users\jepanzik\Box\R%20Projects\SEACAR_Trend_Analyses\Nekton\output\SEACAR_Nekton_SpeciesRichness_files/figure-latex/SpeciesRichPlot-6.png" id="50" name="Picture"/>
+                    <pic:cNvPicPr>
+                      <a:picLocks noChangeArrowheads="1" noChangeAspect="1"/>
+                    </pic:cNvPicPr>
+                  </pic:nvPicPr>
+                  <pic:blipFill>
+                    <a:blip r:embed="rId48"/>
+                    <a:stretch>
+                      <a:fillRect/>
+                    </a:stretch>
+                  </pic:blipFill>
+                  <pic:spPr bwMode="auto">
+                    <a:xfrm>
+                      <a:off x="0" y="0"/>
+                      <a:ext cx="5334000" cy="4000500"/>
+                    </a:xfrm>
+                    <a:prstGeom prst="rect">
+                      <a:avLst/>
+                    </a:prstGeom>
+                    <a:noFill/>
+                    <a:ln w="9525">
+                      <a:noFill/>
+                      <a:headEnd/>
+                      <a:tailEnd/>
+                    </a:ln>
+                  </pic:spPr>
+                </pic:pic>
+              </a:graphicData>
+            </a:graphic>
+          </wp:inline>
+        </w:drawing>
+      </w:r>
+    </w:p>
+    <w:p>
+      <w:pPr>
+        <w:pStyle w:val="BodyText"/>
+      </w:pPr>
+      <w:r>
+        <w:drawing>
+          <wp:inline>
+            <wp:extent cx="5334000" cy="4000500"/>
+            <wp:effectExtent b="0" l="0" r="0" t="0"/>
+            <wp:docPr descr="" title="" id="52" name="Picture"/>
+            <a:graphic>
+              <a:graphicData uri="http://schemas.openxmlformats.org/drawingml/2006/picture">
+                <pic:pic>
+                  <pic:nvPicPr>
+                    <pic:cNvPr descr="C:\Users\jepanzik\Box\R%20Projects\SEACAR_Trend_Analyses\Nekton\output\SEACAR_Nekton_SpeciesRichness_files/figure-latex/SpeciesRichPlot-7.png" id="53" name="Picture"/>
+                    <pic:cNvPicPr>
+                      <a:picLocks noChangeArrowheads="1" noChangeAspect="1"/>
+                    </pic:cNvPicPr>
+                  </pic:nvPicPr>
+                  <pic:blipFill>
+                    <a:blip r:embed="rId51"/>
+                    <a:stretch>
+                      <a:fillRect/>
+                    </a:stretch>
+                  </pic:blipFill>
+                  <pic:spPr bwMode="auto">
+                    <a:xfrm>
+                      <a:off x="0" y="0"/>
+                      <a:ext cx="5334000" cy="4000500"/>
+                    </a:xfrm>
+                    <a:prstGeom prst="rect">
+                      <a:avLst/>
+                    </a:prstGeom>
+                    <a:noFill/>
+                    <a:ln w="9525">
+                      <a:noFill/>
+                      <a:headEnd/>
+                      <a:tailEnd/>
+                    </a:ln>
+                  </pic:spPr>
+                </pic:pic>
+              </a:graphicData>
+            </a:graphic>
+          </wp:inline>
+        </w:drawing>
+      </w:r>
+    </w:p>
+    <w:p>
+      <w:pPr>
+        <w:pStyle w:val="BodyText"/>
+      </w:pPr>
+      <w:r>
+        <w:drawing>
+          <wp:inline>
+            <wp:extent cx="5334000" cy="4000500"/>
+            <wp:effectExtent b="0" l="0" r="0" t="0"/>
+            <wp:docPr descr="" title="" id="55" name="Picture"/>
+            <a:graphic>
+              <a:graphicData uri="http://schemas.openxmlformats.org/drawingml/2006/picture">
+                <pic:pic>
+                  <pic:nvPicPr>
+                    <pic:cNvPr descr="C:\Users\jepanzik\Box\R%20Projects\SEACAR_Trend_Analyses\Nekton\output\SEACAR_Nekton_SpeciesRichness_files/figure-latex/SpeciesRichPlot-8.png" id="56" name="Picture"/>
+                    <pic:cNvPicPr>
+                      <a:picLocks noChangeArrowheads="1" noChangeAspect="1"/>
+                    </pic:cNvPicPr>
+                  </pic:nvPicPr>
+                  <pic:blipFill>
+                    <a:blip r:embed="rId54"/>
+                    <a:stretch>
+                      <a:fillRect/>
+                    </a:stretch>
+                  </pic:blipFill>
+                  <pic:spPr bwMode="auto">
+                    <a:xfrm>
+                      <a:off x="0" y="0"/>
+                      <a:ext cx="5334000" cy="4000500"/>
+                    </a:xfrm>
+                    <a:prstGeom prst="rect">
+                      <a:avLst/>
+                    </a:prstGeom>
+                    <a:noFill/>
+                    <a:ln w="9525">
+                      <a:noFill/>
+                      <a:headEnd/>
+                      <a:tailEnd/>
+                    </a:ln>
+                  </pic:spPr>
+                </pic:pic>
+              </a:graphicData>
+            </a:graphic>
+          </wp:inline>
+        </w:drawing>
+      </w:r>
+    </w:p>
+    <w:p>
+      <w:pPr>
+        <w:pStyle w:val="BodyText"/>
+      </w:pPr>
+      <w:r>
+        <w:drawing>
+          <wp:inline>
+            <wp:extent cx="5334000" cy="4000500"/>
+            <wp:effectExtent b="0" l="0" r="0" t="0"/>
+            <wp:docPr descr="" title="" id="58" name="Picture"/>
+            <a:graphic>
+              <a:graphicData uri="http://schemas.openxmlformats.org/drawingml/2006/picture">
+                <pic:pic>
+                  <pic:nvPicPr>
+                    <pic:cNvPr descr="C:\Users\jepanzik\Box\R%20Projects\SEACAR_Trend_Analyses\Nekton\output\SEACAR_Nekton_SpeciesRichness_files/figure-latex/SpeciesRichPlot-9.png" id="59" name="Picture"/>
+                    <pic:cNvPicPr>
+                      <a:picLocks noChangeArrowheads="1" noChangeAspect="1"/>
+                    </pic:cNvPicPr>
+                  </pic:nvPicPr>
+                  <pic:blipFill>
+                    <a:blip r:embed="rId57"/>
+                    <a:stretch>
+                      <a:fillRect/>
+                    </a:stretch>
+                  </pic:blipFill>
+                  <pic:spPr bwMode="auto">
+                    <a:xfrm>
+                      <a:off x="0" y="0"/>
+                      <a:ext cx="5334000" cy="4000500"/>
+                    </a:xfrm>
+                    <a:prstGeom prst="rect">
+                      <a:avLst/>
+                    </a:prstGeom>
+                    <a:noFill/>
+                    <a:ln w="9525">
+                      <a:noFill/>
+                      <a:headEnd/>
+                      <a:tailEnd/>
+                    </a:ln>
+                  </pic:spPr>
+                </pic:pic>
+              </a:graphicData>
+            </a:graphic>
+          </wp:inline>
+        </w:drawing>
+      </w:r>
+    </w:p>
+    <w:p>
+      <w:pPr>
+        <w:pStyle w:val="BodyText"/>
+      </w:pPr>
+      <w:r>
+        <w:drawing>
+          <wp:inline>
+            <wp:extent cx="5334000" cy="4000500"/>
+            <wp:effectExtent b="0" l="0" r="0" t="0"/>
+            <wp:docPr descr="" title="" id="61" name="Picture"/>
+            <a:graphic>
+              <a:graphicData uri="http://schemas.openxmlformats.org/drawingml/2006/picture">
+                <pic:pic>
+                  <pic:nvPicPr>
+                    <pic:cNvPr descr="C:\Users\jepanzik\Box\R%20Projects\SEACAR_Trend_Analyses\Nekton\output\SEACAR_Nekton_SpeciesRichness_files/figure-latex/SpeciesRichPlot-10.png" id="62" name="Picture"/>
+                    <pic:cNvPicPr>
+                      <a:picLocks noChangeArrowheads="1" noChangeAspect="1"/>
+                    </pic:cNvPicPr>
+                  </pic:nvPicPr>
+                  <pic:blipFill>
+                    <a:blip r:embed="rId60"/>
+                    <a:stretch>
+                      <a:fillRect/>
+                    </a:stretch>
+                  </pic:blipFill>
+                  <pic:spPr bwMode="auto">
+                    <a:xfrm>
+                      <a:off x="0" y="0"/>
+                      <a:ext cx="5334000" cy="4000500"/>
+                    </a:xfrm>
+                    <a:prstGeom prst="rect">
+                      <a:avLst/>
+                    </a:prstGeom>
+                    <a:noFill/>
+                    <a:ln w="9525">
+                      <a:noFill/>
+                      <a:headEnd/>
+                      <a:tailEnd/>
+                    </a:ln>
+                  </pic:spPr>
+                </pic:pic>
+              </a:graphicData>
+            </a:graphic>
+          </wp:inline>
+        </w:drawing>
+      </w:r>
+    </w:p>
+    <w:p>
+      <w:pPr>
+        <w:pStyle w:val="BodyText"/>
+      </w:pPr>
+      <w:r>
+        <w:drawing>
+          <wp:inline>
+            <wp:extent cx="5334000" cy="4000500"/>
+            <wp:effectExtent b="0" l="0" r="0" t="0"/>
+            <wp:docPr descr="" title="" id="64" name="Picture"/>
+            <a:graphic>
+              <a:graphicData uri="http://schemas.openxmlformats.org/drawingml/2006/picture">
+                <pic:pic>
+                  <pic:nvPicPr>
+                    <pic:cNvPr descr="C:\Users\jepanzik\Box\R%20Projects\SEACAR_Trend_Analyses\Nekton\output\SEACAR_Nekton_SpeciesRichness_files/figure-latex/SpeciesRichPlot-11.png" id="65" name="Picture"/>
+                    <pic:cNvPicPr>
+                      <a:picLocks noChangeArrowheads="1" noChangeAspect="1"/>
+                    </pic:cNvPicPr>
+                  </pic:nvPicPr>
+                  <pic:blipFill>
+                    <a:blip r:embed="rId63"/>
+                    <a:stretch>
+                      <a:fillRect/>
+                    </a:stretch>
+                  </pic:blipFill>
+                  <pic:spPr bwMode="auto">
+                    <a:xfrm>
+                      <a:off x="0" y="0"/>
+                      <a:ext cx="5334000" cy="4000500"/>
+                    </a:xfrm>
+                    <a:prstGeom prst="rect">
+                      <a:avLst/>
+                    </a:prstGeom>
+                    <a:noFill/>
+                    <a:ln w="9525">
+                      <a:noFill/>
+                      <a:headEnd/>
+                      <a:tailEnd/>
+                    </a:ln>
+                  </pic:spPr>
+                </pic:pic>
+              </a:graphicData>
+            </a:graphic>
+          </wp:inline>
+        </w:drawing>
+      </w:r>
+      <w:r>
+        <w:t xml:space="preserve"> </w:t>
+      </w:r>
+      <w:r>
+        <w:drawing>
+          <wp:inline>
+            <wp:extent cx="5334000" cy="4000500"/>
+            <wp:effectExtent b="0" l="0" r="0" t="0"/>
+            <wp:docPr descr="" title="" id="67" name="Picture"/>
+            <a:graphic>
+              <a:graphicData uri="http://schemas.openxmlformats.org/drawingml/2006/picture">
+                <pic:pic>
+                  <pic:nvPicPr>
+                    <pic:cNvPr descr="C:\Users\jepanzik\Box\R%20Projects\SEACAR_Trend_Analyses\Nekton\output\SEACAR_Nekton_SpeciesRichness_files/figure-latex/SpeciesRichPlot-12.png" id="68" name="Picture"/>
+                    <pic:cNvPicPr>
+                      <a:picLocks noChangeArrowheads="1" noChangeAspect="1"/>
+                    </pic:cNvPicPr>
+                  </pic:nvPicPr>
+                  <pic:blipFill>
+                    <a:blip r:embed="rId66"/>
+                    <a:stretch>
+                      <a:fillRect/>
+                    </a:stretch>
+                  </pic:blipFill>
+                  <pic:spPr bwMode="auto">
+                    <a:xfrm>
+                      <a:off x="0" y="0"/>
+                      <a:ext cx="5334000" cy="4000500"/>
+                    </a:xfrm>
+                    <a:prstGeom prst="rect">
+                      <a:avLst/>
+                    </a:prstGeom>
+                    <a:noFill/>
+                    <a:ln w="9525">
+                      <a:noFill/>
+                      <a:headEnd/>
+                      <a:tailEnd/>
+                    </a:ln>
+                  </pic:spPr>
+                </pic:pic>
+              </a:graphicData>
+            </a:graphic>
+          </wp:inline>
+        </w:drawing>
+      </w:r>
+    </w:p>
+    <w:bookmarkEnd w:id="69"/>
     <w:sectPr/>
   </w:body>
 </w:document>

</xml_diff>

<commit_message>
Fixed issue with report tables in Nekton
</commit_message>
<xml_diff>
--- a/Nekton/output/SEACAR_Nekton_SpeciesRichness.docx
+++ b/Nekton/output/SEACAR_Nekton_SpeciesRichness.docx
@@ -57,7 +57,7 @@
         <w:t xml:space="preserve"> </w:t>
       </w:r>
       <w:r>
-        <w:t xml:space="preserve">06</w:t>
+        <w:t xml:space="preserve">07</w:t>
       </w:r>
       <w:r>
         <w:t xml:space="preserve"> </w:t>
@@ -11494,6 +11494,18 @@
           <w:rStyle w:val="StringTok"/>
         </w:rPr>
         <w:t xml:space="preserve">"ProgramIDs"</w:t>
+      </w:r>
+      <w:r>
+        <w:rPr>
+          <w:rStyle w:val="NormalTok"/>
+        </w:rPr>
+        <w:t xml:space="preserve">, </w:t>
+      </w:r>
+      <w:r>
+        <w:rPr>
+          <w:rStyle w:val="StringTok"/>
+        </w:rPr>
+        <w:t xml:space="preserve">"Programs"</w:t>
       </w:r>
       <w:r>
         <w:rPr>

</xml_diff>